<commit_message>
complete 59, 60, and 61
</commit_message>
<xml_diff>
--- a/mcv4u/answers/unit_4_questions.docx
+++ b/mcv4u/answers/unit_4_questions.docx
@@ -1,13 +1,11 @@
 
 <file path=word/document.xml><?xml version="1.0" encoding="utf-8"?>
-<w:document xmlns:wpc="http://schemas.microsoft.com/office/word/2010/wordprocessingCanvas" xmlns:mo="http://schemas.microsoft.com/office/mac/office/2008/main" xmlns:mc="http://schemas.openxmlformats.org/markup-compatibility/2006" xmlns:mv="urn:schemas-microsoft-com:mac:vml" xmlns:o="urn:schemas-microsoft-com:office:office" xmlns:r="http://schemas.openxmlformats.org/officeDocument/2006/relationships" xmlns:m="http://schemas.openxmlformats.org/officeDocument/2006/math" xmlns:v="urn:schemas-microsoft-com:vml" xmlns:wp14="http://schemas.microsoft.com/office/word/2010/wordprocessingDrawing" xmlns:wp="http://schemas.openxmlformats.org/drawingml/2006/wordprocessingDrawing" xmlns:w10="urn:schemas-microsoft-com:office:word" xmlns:w="http://schemas.openxmlformats.org/wordprocessingml/2006/main" xmlns:w14="http://schemas.microsoft.com/office/word/2010/wordml" xmlns:wpg="http://schemas.microsoft.com/office/word/2010/wordprocessingGroup" xmlns:wpi="http://schemas.microsoft.com/office/word/2010/wordprocessingInk" xmlns:wne="http://schemas.microsoft.com/office/word/2006/wordml" xmlns:wps="http://schemas.microsoft.com/office/word/2010/wordprocessingShape" mc:Ignorable="w14 wp14">
+<w:document xmlns:wpc="http://schemas.microsoft.com/office/word/2010/wordprocessingCanvas" xmlns:mo="http://schemas.microsoft.com/office/mac/office/2008/main" xmlns:mc="http://schemas.openxmlformats.org/markup-compatibility/2006" xmlns:mv="urn:schemas-microsoft-com:mac:vml" xmlns:o="urn:schemas-microsoft-com:office:office" xmlns:r="http://schemas.openxmlformats.org/officeDocument/2006/relationships" xmlns:m="http://schemas.openxmlformats.org/officeDocument/2006/math" xmlns:v="urn:schemas-microsoft-com:vml" xmlns:wp14="http://schemas.microsoft.com/office/word/2010/wordprocessingDrawing" xmlns:wp="http://schemas.openxmlformats.org/drawingml/2006/wordprocessingDrawing" xmlns:w10="urn:schemas-microsoft-com:office:word" xmlns:w="http://schemas.openxmlformats.org/wordprocessingml/2006/main" xmlns:w14="http://schemas.microsoft.com/office/word/2010/wordml" xmlns:w15="http://schemas.microsoft.com/office/word/2012/wordml" xmlns:wpg="http://schemas.microsoft.com/office/word/2010/wordprocessingGroup" xmlns:wpi="http://schemas.microsoft.com/office/word/2010/wordprocessingInk" xmlns:wne="http://schemas.microsoft.com/office/word/2006/wordml" xmlns:wps="http://schemas.microsoft.com/office/word/2010/wordprocessingShape" mc:Ignorable="w14 w15 wp14">
   <w:body>
     <w:p>
       <w:r>
         <w:t>46.</w:t>
       </w:r>
-      <w:bookmarkStart w:id="0" w:name="_GoBack"/>
-      <w:bookmarkEnd w:id="0"/>
     </w:p>
     <w:p>
       <m:oMathPara>
@@ -5973,7 +5971,7 @@
                     <pic:cNvPicPr/>
                   </pic:nvPicPr>
                   <pic:blipFill>
-                    <a:blip r:embed="rId8">
+                    <a:blip r:embed="rId7">
                       <a:extLst>
                         <a:ext uri="{28A0092B-C50C-407E-A947-70E740481C1C}">
                           <a14:useLocalDpi xmlns:a14="http://schemas.microsoft.com/office/drawing/2010/main" val="0"/>
@@ -6017,6 +6015,7 @@
     <w:p/>
     <w:p>
       <w:r>
+        <w:lastRenderedPageBreak/>
         <w:t>54.</w:t>
       </w:r>
       <w:r>
@@ -6097,7 +6096,7 @@
                     <pic:cNvPicPr/>
                   </pic:nvPicPr>
                   <pic:blipFill rotWithShape="1">
-                    <a:blip r:embed="rId9">
+                    <a:blip r:embed="rId8">
                       <a:extLst>
                         <a:ext uri="{28A0092B-C50C-407E-A947-70E740481C1C}">
                           <a14:useLocalDpi xmlns:a14="http://schemas.microsoft.com/office/drawing/2010/main" val="0"/>
@@ -6120,7 +6119,7 @@
                     </a:ln>
                     <a:extLst>
                       <a:ext uri="{53640926-AAD7-44d8-BBD7-CCE9431645EC}">
-                        <a14:shadowObscured xmlns:a14="http://schemas.microsoft.com/office/drawing/2010/main"/>
+                        <a14:shadowObscured xmlns="" xmlns:o="urn:schemas-microsoft-com:office:office" xmlns:v="urn:schemas-microsoft-com:vml" xmlns:w10="urn:schemas-microsoft-com:office:word" xmlns:w="http://schemas.openxmlformats.org/wordprocessingml/2006/main" xmlns:a14="http://schemas.microsoft.com/office/drawing/2010/main"/>
                       </a:ext>
                     </a:extLst>
                   </pic:spPr>
@@ -6165,7 +6164,7 @@
                     <pic:cNvPicPr/>
                   </pic:nvPicPr>
                   <pic:blipFill rotWithShape="1">
-                    <a:blip r:embed="rId10">
+                    <a:blip r:embed="rId9">
                       <a:extLst>
                         <a:ext uri="{28A0092B-C50C-407E-A947-70E740481C1C}">
                           <a14:useLocalDpi xmlns:a14="http://schemas.microsoft.com/office/drawing/2010/main" val="0"/>
@@ -6188,7 +6187,7 @@
                     </a:ln>
                     <a:extLst>
                       <a:ext uri="{53640926-AAD7-44d8-BBD7-CCE9431645EC}">
-                        <a14:shadowObscured xmlns:a14="http://schemas.microsoft.com/office/drawing/2010/main"/>
+                        <a14:shadowObscured xmlns="" xmlns:o="urn:schemas-microsoft-com:office:office" xmlns:v="urn:schemas-microsoft-com:vml" xmlns:w10="urn:schemas-microsoft-com:office:word" xmlns:w="http://schemas.openxmlformats.org/wordprocessingml/2006/main" xmlns:a14="http://schemas.microsoft.com/office/drawing/2010/main"/>
                       </a:ext>
                     </a:extLst>
                   </pic:spPr>
@@ -6732,6 +6731,9 @@
             </m:e>
           </m:d>
           <m:r>
+            <m:rPr>
+              <m:sty m:val="p"/>
+            </m:rPr>
             <w:rPr>
               <w:rFonts w:ascii="Cambria Math" w:hAnsi="Cambria Math"/>
             </w:rPr>
@@ -6831,6 +6833,9 @@
             </m:e>
           </m:d>
           <m:r>
+            <m:rPr>
+              <m:sty m:val="p"/>
+            </m:rPr>
             <w:rPr>
               <w:rFonts w:ascii="Cambria Math" w:hAnsi="Cambria Math"/>
             </w:rPr>
@@ -6930,6 +6935,9 @@
             </m:e>
           </m:d>
           <m:r>
+            <m:rPr>
+              <m:sty m:val="p"/>
+            </m:rPr>
             <w:rPr>
               <w:rFonts w:ascii="Cambria Math" w:hAnsi="Cambria Math"/>
             </w:rPr>
@@ -7028,6 +7036,9 @@
             <m:t>=-10</m:t>
           </m:r>
           <m:r>
+            <m:rPr>
+              <m:sty m:val="p"/>
+            </m:rPr>
             <w:rPr>
               <w:rFonts w:ascii="Cambria Math" w:hAnsi="Cambria Math"/>
             </w:rPr>
@@ -7126,6 +7137,9 @@
             <m:t>=-2</m:t>
           </m:r>
           <m:r>
+            <m:rPr>
+              <m:sty m:val="p"/>
+            </m:rPr>
             <w:rPr>
               <w:rFonts w:ascii="Cambria Math" w:hAnsi="Cambria Math"/>
             </w:rPr>
@@ -7179,13 +7193,7 @@
             <w:rPr>
               <w:rFonts w:ascii="Cambria Math" w:hAnsi="Cambria Math"/>
             </w:rPr>
-            <m:t>—</m:t>
-          </m:r>
-          <m:r>
-            <w:rPr>
-              <w:rFonts w:ascii="Cambria Math" w:hAnsi="Cambria Math"/>
-            </w:rPr>
-            <m:t>1</m:t>
+            <m:t>—1</m:t>
           </m:r>
           <m:d>
             <m:dPr>
@@ -7212,6 +7220,9 @@
             <m:t>=0</m:t>
           </m:r>
           <m:r>
+            <m:rPr>
+              <m:sty m:val="p"/>
+            </m:rPr>
             <w:rPr>
               <w:rFonts w:ascii="Cambria Math" w:hAnsi="Cambria Math"/>
             </w:rPr>
@@ -7312,6 +7323,9 @@
             </m:e>
           </m:d>
           <m:r>
+            <m:rPr>
+              <m:sty m:val="p"/>
+            </m:rPr>
             <w:rPr>
               <w:rFonts w:ascii="Cambria Math" w:hAnsi="Cambria Math"/>
             </w:rPr>
@@ -7326,6 +7340,9 @@
             <m:t>-10x-2y+0x+d=0</m:t>
           </m:r>
           <m:r>
+            <m:rPr>
+              <m:sty m:val="p"/>
+            </m:rPr>
             <w:rPr>
               <w:rFonts w:ascii="Cambria Math" w:hAnsi="Cambria Math"/>
             </w:rPr>
@@ -7340,6 +7357,9 @@
             <m:t>-10x-2y+d=0</m:t>
           </m:r>
           <m:r>
+            <m:rPr>
+              <m:sty m:val="p"/>
+            </m:rPr>
             <w:rPr>
               <w:rFonts w:ascii="Cambria Math" w:hAnsi="Cambria Math"/>
             </w:rPr>
@@ -7402,6 +7422,9 @@
             <m:t>+d=0</m:t>
           </m:r>
           <m:r>
+            <m:rPr>
+              <m:sty m:val="p"/>
+            </m:rPr>
             <w:rPr>
               <w:rFonts w:ascii="Cambria Math" w:hAnsi="Cambria Math"/>
             </w:rPr>
@@ -7416,6 +7439,9 @@
             <m:t>-10+4+d=0</m:t>
           </m:r>
           <m:r>
+            <m:rPr>
+              <m:sty m:val="p"/>
+            </m:rPr>
             <w:rPr>
               <w:rFonts w:ascii="Cambria Math" w:hAnsi="Cambria Math"/>
             </w:rPr>
@@ -7430,6 +7456,9 @@
             <m:t>-6+d=0</m:t>
           </m:r>
           <m:r>
+            <m:rPr>
+              <m:sty m:val="p"/>
+            </m:rPr>
             <w:rPr>
               <w:rFonts w:ascii="Cambria Math" w:hAnsi="Cambria Math"/>
             </w:rPr>
@@ -7977,36 +8006,236 @@
     </w:p>
     <w:p/>
     <w:p>
+      <w:bookmarkStart w:id="0" w:name="_GoBack"/>
+      <w:bookmarkEnd w:id="0"/>
       <w:r>
-        <w:t>59.</w:t>
-      </w:r>
-      <w:r>
-        <w:tab/>
-        <w:t>TBD</w:t>
+        <w:rPr>
+          <w:noProof/>
+          <w:lang w:val="en-US"/>
+        </w:rPr>
+        <w:lastRenderedPageBreak/>
+        <w:drawing>
+          <wp:inline distT="0" distB="0" distL="0" distR="0" wp14:anchorId="6EA5E4D4" wp14:editId="11316B61">
+            <wp:extent cx="3836664" cy="4700187"/>
+            <wp:effectExtent l="0" t="0" r="0" b="0"/>
+            <wp:docPr id="9" name="Picture 9"/>
+            <wp:cNvGraphicFramePr>
+              <a:graphicFrameLocks xmlns:a="http://schemas.openxmlformats.org/drawingml/2006/main" noChangeAspect="1"/>
+            </wp:cNvGraphicFramePr>
+            <a:graphic xmlns:a="http://schemas.openxmlformats.org/drawingml/2006/main">
+              <a:graphicData uri="http://schemas.openxmlformats.org/drawingml/2006/picture">
+                <pic:pic xmlns:pic="http://schemas.openxmlformats.org/drawingml/2006/picture">
+                  <pic:nvPicPr>
+                    <pic:cNvPr id="9" name="IMG_0579.JPG"/>
+                    <pic:cNvPicPr/>
+                  </pic:nvPicPr>
+                  <pic:blipFill rotWithShape="1">
+                    <a:blip r:embed="rId10">
+                      <a:extLst>
+                        <a:ext uri="{28A0092B-C50C-407E-A947-70E740481C1C}">
+                          <a14:useLocalDpi xmlns:a14="http://schemas.microsoft.com/office/drawing/2010/main" val="0"/>
+                        </a:ext>
+                      </a:extLst>
+                    </a:blip>
+                    <a:srcRect l="10438" t="7168" r="19618" b="25990"/>
+                    <a:stretch/>
+                  </pic:blipFill>
+                  <pic:spPr bwMode="auto">
+                    <a:xfrm>
+                      <a:off x="0" y="0"/>
+                      <a:ext cx="3837403" cy="4701093"/>
+                    </a:xfrm>
+                    <a:prstGeom prst="rect">
+                      <a:avLst/>
+                    </a:prstGeom>
+                    <a:ln>
+                      <a:noFill/>
+                    </a:ln>
+                    <a:extLst>
+                      <a:ext uri="{53640926-AAD7-44D8-BBD7-CCE9431645EC}">
+                        <a14:shadowObscured xmlns:a14="http://schemas.microsoft.com/office/drawing/2010/main"/>
+                      </a:ext>
+                    </a:extLst>
+                  </pic:spPr>
+                </pic:pic>
+              </a:graphicData>
+            </a:graphic>
+          </wp:inline>
+        </w:drawing>
       </w:r>
     </w:p>
-    <w:p/>
     <w:p>
       <w:r>
-        <w:t>60.</w:t>
-      </w:r>
-      <w:r>
-        <w:tab/>
-        <w:t>TBD</w:t>
+        <w:rPr>
+          <w:noProof/>
+          <w:lang w:val="en-US"/>
+        </w:rPr>
+        <w:lastRenderedPageBreak/>
+        <w:drawing>
+          <wp:inline distT="0" distB="0" distL="0" distR="0" wp14:anchorId="42964593" wp14:editId="0A433C56">
+            <wp:extent cx="4845050" cy="5152685"/>
+            <wp:effectExtent l="0" t="0" r="6350" b="3810"/>
+            <wp:docPr id="7" name="Picture 7"/>
+            <wp:cNvGraphicFramePr>
+              <a:graphicFrameLocks xmlns:a="http://schemas.openxmlformats.org/drawingml/2006/main" noChangeAspect="1"/>
+            </wp:cNvGraphicFramePr>
+            <a:graphic xmlns:a="http://schemas.openxmlformats.org/drawingml/2006/main">
+              <a:graphicData uri="http://schemas.openxmlformats.org/drawingml/2006/picture">
+                <pic:pic xmlns:pic="http://schemas.openxmlformats.org/drawingml/2006/picture">
+                  <pic:nvPicPr>
+                    <pic:cNvPr id="7" name="IMG_0577.JPG"/>
+                    <pic:cNvPicPr/>
+                  </pic:nvPicPr>
+                  <pic:blipFill rotWithShape="1">
+                    <a:blip r:embed="rId11">
+                      <a:extLst>
+                        <a:ext uri="{28A0092B-C50C-407E-A947-70E740481C1C}">
+                          <a14:useLocalDpi xmlns:a14="http://schemas.microsoft.com/office/drawing/2010/main" val="0"/>
+                        </a:ext>
+                      </a:extLst>
+                    </a:blip>
+                    <a:srcRect l="11545" t="6661" b="11377"/>
+                    <a:stretch/>
+                  </pic:blipFill>
+                  <pic:spPr bwMode="auto">
+                    <a:xfrm>
+                      <a:off x="0" y="0"/>
+                      <a:ext cx="4845423" cy="5153082"/>
+                    </a:xfrm>
+                    <a:prstGeom prst="rect">
+                      <a:avLst/>
+                    </a:prstGeom>
+                    <a:ln>
+                      <a:noFill/>
+                    </a:ln>
+                    <a:extLst>
+                      <a:ext uri="{53640926-AAD7-44D8-BBD7-CCE9431645EC}">
+                        <a14:shadowObscured xmlns:a14="http://schemas.microsoft.com/office/drawing/2010/main"/>
+                      </a:ext>
+                    </a:extLst>
+                  </pic:spPr>
+                </pic:pic>
+              </a:graphicData>
+            </a:graphic>
+          </wp:inline>
+        </w:drawing>
       </w:r>
     </w:p>
-    <w:p/>
     <w:p>
       <w:r>
-        <w:t>61.</w:t>
+        <w:rPr>
+          <w:noProof/>
+          <w:lang w:val="en-US"/>
+        </w:rPr>
+        <w:drawing>
+          <wp:inline distT="0" distB="0" distL="0" distR="0" wp14:anchorId="250BD620" wp14:editId="6F9F2CD4">
+            <wp:extent cx="4939030" cy="3067940"/>
+            <wp:effectExtent l="0" t="0" r="0" b="5715"/>
+            <wp:docPr id="8" name="Picture 8"/>
+            <wp:cNvGraphicFramePr>
+              <a:graphicFrameLocks xmlns:a="http://schemas.openxmlformats.org/drawingml/2006/main" noChangeAspect="1"/>
+            </wp:cNvGraphicFramePr>
+            <a:graphic xmlns:a="http://schemas.openxmlformats.org/drawingml/2006/main">
+              <a:graphicData uri="http://schemas.openxmlformats.org/drawingml/2006/picture">
+                <pic:pic xmlns:pic="http://schemas.openxmlformats.org/drawingml/2006/picture">
+                  <pic:nvPicPr>
+                    <pic:cNvPr id="8" name="IMG_0578.JPG"/>
+                    <pic:cNvPicPr/>
+                  </pic:nvPicPr>
+                  <pic:blipFill rotWithShape="1">
+                    <a:blip r:embed="rId12">
+                      <a:extLst>
+                        <a:ext uri="{28A0092B-C50C-407E-A947-70E740481C1C}">
+                          <a14:useLocalDpi xmlns:a14="http://schemas.microsoft.com/office/drawing/2010/main" val="0"/>
+                        </a:ext>
+                      </a:extLst>
+                    </a:blip>
+                    <a:srcRect t="8717" r="9962" b="42374"/>
+                    <a:stretch/>
+                  </pic:blipFill>
+                  <pic:spPr bwMode="auto">
+                    <a:xfrm>
+                      <a:off x="0" y="0"/>
+                      <a:ext cx="4939849" cy="3068449"/>
+                    </a:xfrm>
+                    <a:prstGeom prst="rect">
+                      <a:avLst/>
+                    </a:prstGeom>
+                    <a:ln>
+                      <a:noFill/>
+                    </a:ln>
+                    <a:extLst>
+                      <a:ext uri="{53640926-AAD7-44D8-BBD7-CCE9431645EC}">
+                        <a14:shadowObscured xmlns:a14="http://schemas.microsoft.com/office/drawing/2010/main"/>
+                      </a:ext>
+                    </a:extLst>
+                  </pic:spPr>
+                </pic:pic>
+              </a:graphicData>
+            </a:graphic>
+          </wp:inline>
+        </w:drawing>
       </w:r>
+    </w:p>
+    <w:p>
       <w:r>
-        <w:tab/>
-        <w:t>TBD</w:t>
+        <w:rPr>
+          <w:noProof/>
+          <w:lang w:val="en-US"/>
+        </w:rPr>
+        <w:lastRenderedPageBreak/>
+        <w:drawing>
+          <wp:inline distT="0" distB="0" distL="0" distR="0" wp14:anchorId="41DD300D" wp14:editId="31E47545">
+            <wp:extent cx="4878705" cy="3093578"/>
+            <wp:effectExtent l="0" t="0" r="0" b="5715"/>
+            <wp:docPr id="5" name="Picture 5"/>
+            <wp:cNvGraphicFramePr>
+              <a:graphicFrameLocks xmlns:a="http://schemas.openxmlformats.org/drawingml/2006/main" noChangeAspect="1"/>
+            </wp:cNvGraphicFramePr>
+            <a:graphic xmlns:a="http://schemas.openxmlformats.org/drawingml/2006/main">
+              <a:graphicData uri="http://schemas.openxmlformats.org/drawingml/2006/picture">
+                <pic:pic xmlns:pic="http://schemas.openxmlformats.org/drawingml/2006/picture">
+                  <pic:nvPicPr>
+                    <pic:cNvPr id="5" name="IMG_0576.JPG"/>
+                    <pic:cNvPicPr/>
+                  </pic:nvPicPr>
+                  <pic:blipFill rotWithShape="1">
+                    <a:blip r:embed="rId13">
+                      <a:extLst>
+                        <a:ext uri="{28A0092B-C50C-407E-A947-70E740481C1C}">
+                          <a14:useLocalDpi xmlns:a14="http://schemas.microsoft.com/office/drawing/2010/main" val="0"/>
+                        </a:ext>
+                      </a:extLst>
+                    </a:blip>
+                    <a:srcRect l="11060" t="6959" b="41619"/>
+                    <a:stretch/>
+                  </pic:blipFill>
+                  <pic:spPr bwMode="auto">
+                    <a:xfrm>
+                      <a:off x="0" y="0"/>
+                      <a:ext cx="4879609" cy="3094151"/>
+                    </a:xfrm>
+                    <a:prstGeom prst="rect">
+                      <a:avLst/>
+                    </a:prstGeom>
+                    <a:ln>
+                      <a:noFill/>
+                    </a:ln>
+                    <a:extLst>
+                      <a:ext uri="{53640926-AAD7-44D8-BBD7-CCE9431645EC}">
+                        <a14:shadowObscured xmlns:a14="http://schemas.microsoft.com/office/drawing/2010/main"/>
+                      </a:ext>
+                    </a:extLst>
+                  </pic:spPr>
+                </pic:pic>
+              </a:graphicData>
+            </a:graphic>
+          </wp:inline>
+        </w:drawing>
       </w:r>
     </w:p>
     <w:sectPr>
-      <w:headerReference w:type="default" r:id="rId11"/>
+      <w:headerReference w:type="default" r:id="rId14"/>
       <w:pgSz w:w="12240" w:h="15840"/>
       <w:pgMar w:top="1440" w:right="1800" w:bottom="1440" w:left="1800" w:header="708" w:footer="708" w:gutter="0"/>
       <w:cols w:space="708"/>
@@ -8017,7 +8246,7 @@
 </file>
 
 <file path=word/endnotes.xml><?xml version="1.0" encoding="utf-8"?>
-<w:endnotes xmlns:wpc="http://schemas.microsoft.com/office/word/2010/wordprocessingCanvas" xmlns:mo="http://schemas.microsoft.com/office/mac/office/2008/main" xmlns:mc="http://schemas.openxmlformats.org/markup-compatibility/2006" xmlns:mv="urn:schemas-microsoft-com:mac:vml" xmlns:o="urn:schemas-microsoft-com:office:office" xmlns:r="http://schemas.openxmlformats.org/officeDocument/2006/relationships" xmlns:m="http://schemas.openxmlformats.org/officeDocument/2006/math" xmlns:v="urn:schemas-microsoft-com:vml" xmlns:wp14="http://schemas.microsoft.com/office/word/2010/wordprocessingDrawing" xmlns:wp="http://schemas.openxmlformats.org/drawingml/2006/wordprocessingDrawing" xmlns:w10="urn:schemas-microsoft-com:office:word" xmlns:w="http://schemas.openxmlformats.org/wordprocessingml/2006/main" xmlns:w14="http://schemas.microsoft.com/office/word/2010/wordml" xmlns:wpg="http://schemas.microsoft.com/office/word/2010/wordprocessingGroup" xmlns:wpi="http://schemas.microsoft.com/office/word/2010/wordprocessingInk" xmlns:wne="http://schemas.microsoft.com/office/word/2006/wordml" xmlns:wps="http://schemas.microsoft.com/office/word/2010/wordprocessingShape" mc:Ignorable="w14 wp14">
+<w:endnotes xmlns:wpc="http://schemas.microsoft.com/office/word/2010/wordprocessingCanvas" xmlns:mo="http://schemas.microsoft.com/office/mac/office/2008/main" xmlns:mc="http://schemas.openxmlformats.org/markup-compatibility/2006" xmlns:mv="urn:schemas-microsoft-com:mac:vml" xmlns:o="urn:schemas-microsoft-com:office:office" xmlns:r="http://schemas.openxmlformats.org/officeDocument/2006/relationships" xmlns:m="http://schemas.openxmlformats.org/officeDocument/2006/math" xmlns:v="urn:schemas-microsoft-com:vml" xmlns:wp14="http://schemas.microsoft.com/office/word/2010/wordprocessingDrawing" xmlns:wp="http://schemas.openxmlformats.org/drawingml/2006/wordprocessingDrawing" xmlns:w10="urn:schemas-microsoft-com:office:word" xmlns:w="http://schemas.openxmlformats.org/wordprocessingml/2006/main" xmlns:w14="http://schemas.microsoft.com/office/word/2010/wordml" xmlns:w15="http://schemas.microsoft.com/office/word/2012/wordml" xmlns:wpg="http://schemas.microsoft.com/office/word/2010/wordprocessingGroup" xmlns:wpi="http://schemas.microsoft.com/office/word/2010/wordprocessingInk" xmlns:wne="http://schemas.microsoft.com/office/word/2006/wordml" xmlns:wps="http://schemas.microsoft.com/office/word/2010/wordprocessingShape" mc:Ignorable="w14 w15 wp14">
   <w:endnote w:type="separator" w:id="-1">
     <w:p>
       <w:r>
@@ -8036,7 +8265,7 @@
 </file>
 
 <file path=word/footnotes.xml><?xml version="1.0" encoding="utf-8"?>
-<w:footnotes xmlns:wpc="http://schemas.microsoft.com/office/word/2010/wordprocessingCanvas" xmlns:mo="http://schemas.microsoft.com/office/mac/office/2008/main" xmlns:mc="http://schemas.openxmlformats.org/markup-compatibility/2006" xmlns:mv="urn:schemas-microsoft-com:mac:vml" xmlns:o="urn:schemas-microsoft-com:office:office" xmlns:r="http://schemas.openxmlformats.org/officeDocument/2006/relationships" xmlns:m="http://schemas.openxmlformats.org/officeDocument/2006/math" xmlns:v="urn:schemas-microsoft-com:vml" xmlns:wp14="http://schemas.microsoft.com/office/word/2010/wordprocessingDrawing" xmlns:wp="http://schemas.openxmlformats.org/drawingml/2006/wordprocessingDrawing" xmlns:w10="urn:schemas-microsoft-com:office:word" xmlns:w="http://schemas.openxmlformats.org/wordprocessingml/2006/main" xmlns:w14="http://schemas.microsoft.com/office/word/2010/wordml" xmlns:wpg="http://schemas.microsoft.com/office/word/2010/wordprocessingGroup" xmlns:wpi="http://schemas.microsoft.com/office/word/2010/wordprocessingInk" xmlns:wne="http://schemas.microsoft.com/office/word/2006/wordml" xmlns:wps="http://schemas.microsoft.com/office/word/2010/wordprocessingShape" mc:Ignorable="w14 wp14">
+<w:footnotes xmlns:wpc="http://schemas.microsoft.com/office/word/2010/wordprocessingCanvas" xmlns:mo="http://schemas.microsoft.com/office/mac/office/2008/main" xmlns:mc="http://schemas.openxmlformats.org/markup-compatibility/2006" xmlns:mv="urn:schemas-microsoft-com:mac:vml" xmlns:o="urn:schemas-microsoft-com:office:office" xmlns:r="http://schemas.openxmlformats.org/officeDocument/2006/relationships" xmlns:m="http://schemas.openxmlformats.org/officeDocument/2006/math" xmlns:v="urn:schemas-microsoft-com:vml" xmlns:wp14="http://schemas.microsoft.com/office/word/2010/wordprocessingDrawing" xmlns:wp="http://schemas.openxmlformats.org/drawingml/2006/wordprocessingDrawing" xmlns:w10="urn:schemas-microsoft-com:office:word" xmlns:w="http://schemas.openxmlformats.org/wordprocessingml/2006/main" xmlns:w14="http://schemas.microsoft.com/office/word/2010/wordml" xmlns:w15="http://schemas.microsoft.com/office/word/2012/wordml" xmlns:wpg="http://schemas.microsoft.com/office/word/2010/wordprocessingGroup" xmlns:wpi="http://schemas.microsoft.com/office/word/2010/wordprocessingInk" xmlns:wne="http://schemas.microsoft.com/office/word/2006/wordml" xmlns:wps="http://schemas.microsoft.com/office/word/2010/wordprocessingShape" mc:Ignorable="w14 w15 wp14">
   <w:footnote w:type="separator" w:id="-1">
     <w:p>
       <w:r>
@@ -8055,7 +8284,7 @@
 </file>
 
 <file path=word/header1.xml><?xml version="1.0" encoding="utf-8"?>
-<w:hdr xmlns:wpc="http://schemas.microsoft.com/office/word/2010/wordprocessingCanvas" xmlns:mo="http://schemas.microsoft.com/office/mac/office/2008/main" xmlns:mc="http://schemas.openxmlformats.org/markup-compatibility/2006" xmlns:mv="urn:schemas-microsoft-com:mac:vml" xmlns:o="urn:schemas-microsoft-com:office:office" xmlns:r="http://schemas.openxmlformats.org/officeDocument/2006/relationships" xmlns:m="http://schemas.openxmlformats.org/officeDocument/2006/math" xmlns:v="urn:schemas-microsoft-com:vml" xmlns:wp14="http://schemas.microsoft.com/office/word/2010/wordprocessingDrawing" xmlns:wp="http://schemas.openxmlformats.org/drawingml/2006/wordprocessingDrawing" xmlns:w10="urn:schemas-microsoft-com:office:word" xmlns:w="http://schemas.openxmlformats.org/wordprocessingml/2006/main" xmlns:w14="http://schemas.microsoft.com/office/word/2010/wordml" xmlns:wpg="http://schemas.microsoft.com/office/word/2010/wordprocessingGroup" xmlns:wpi="http://schemas.microsoft.com/office/word/2010/wordprocessingInk" xmlns:wne="http://schemas.microsoft.com/office/word/2006/wordml" xmlns:wps="http://schemas.microsoft.com/office/word/2010/wordprocessingShape" mc:Ignorable="w14 wp14">
+<w:hdr xmlns:wpc="http://schemas.microsoft.com/office/word/2010/wordprocessingCanvas" xmlns:mo="http://schemas.microsoft.com/office/mac/office/2008/main" xmlns:mc="http://schemas.openxmlformats.org/markup-compatibility/2006" xmlns:mv="urn:schemas-microsoft-com:mac:vml" xmlns:o="urn:schemas-microsoft-com:office:office" xmlns:r="http://schemas.openxmlformats.org/officeDocument/2006/relationships" xmlns:m="http://schemas.openxmlformats.org/officeDocument/2006/math" xmlns:v="urn:schemas-microsoft-com:vml" xmlns:wp14="http://schemas.microsoft.com/office/word/2010/wordprocessingDrawing" xmlns:wp="http://schemas.openxmlformats.org/drawingml/2006/wordprocessingDrawing" xmlns:w10="urn:schemas-microsoft-com:office:word" xmlns:w="http://schemas.openxmlformats.org/wordprocessingml/2006/main" xmlns:w14="http://schemas.microsoft.com/office/word/2010/wordml" xmlns:w15="http://schemas.microsoft.com/office/word/2012/wordml" xmlns:wpg="http://schemas.microsoft.com/office/word/2010/wordprocessingGroup" xmlns:wpi="http://schemas.microsoft.com/office/word/2010/wordprocessingInk" xmlns:wne="http://schemas.microsoft.com/office/word/2006/wordml" xmlns:wps="http://schemas.microsoft.com/office/word/2010/wordprocessingShape" mc:Ignorable="w14 w15 wp14">
   <w:p>
     <w:pPr>
       <w:pStyle w:val="Header"/>
@@ -8076,7 +8305,7 @@
 </file>
 
 <file path=word/styles.xml><?xml version="1.0" encoding="utf-8"?>
-<w:styles xmlns:mc="http://schemas.openxmlformats.org/markup-compatibility/2006" xmlns:r="http://schemas.openxmlformats.org/officeDocument/2006/relationships" xmlns:w="http://schemas.openxmlformats.org/wordprocessingml/2006/main" xmlns:w14="http://schemas.microsoft.com/office/word/2010/wordml" mc:Ignorable="w14">
+<w:styles xmlns:mc="http://schemas.openxmlformats.org/markup-compatibility/2006" xmlns:r="http://schemas.openxmlformats.org/officeDocument/2006/relationships" xmlns:w="http://schemas.openxmlformats.org/wordprocessingml/2006/main" xmlns:w14="http://schemas.microsoft.com/office/word/2010/wordml" xmlns:w15="http://schemas.microsoft.com/office/word/2012/wordml" mc:Ignorable="w14 w15">
   <w:docDefaults>
     <w:rPrDefault>
       <w:rPr>
@@ -8088,409 +8317,387 @@
     </w:rPrDefault>
     <w:pPrDefault/>
   </w:docDefaults>
-  <w:latentStyles w:defLockedState="0" w:defUIPriority="99" w:defSemiHidden="1" w:defUnhideWhenUsed="1" w:defQFormat="0" w:count="276">
-    <w:lsdException w:name="Normal" w:semiHidden="0" w:uiPriority="0" w:unhideWhenUsed="0" w:qFormat="1"/>
-    <w:lsdException w:name="heading 1" w:semiHidden="0" w:uiPriority="9" w:unhideWhenUsed="0" w:qFormat="1"/>
-    <w:lsdException w:name="heading 2" w:uiPriority="9" w:qFormat="1"/>
-    <w:lsdException w:name="heading 3" w:uiPriority="9" w:qFormat="1"/>
-    <w:lsdException w:name="heading 4" w:uiPriority="9" w:qFormat="1"/>
-    <w:lsdException w:name="heading 5" w:uiPriority="9" w:qFormat="1"/>
-    <w:lsdException w:name="heading 6" w:uiPriority="9" w:qFormat="1"/>
-    <w:lsdException w:name="heading 7" w:uiPriority="9" w:qFormat="1"/>
-    <w:lsdException w:name="heading 8" w:uiPriority="9" w:qFormat="1"/>
-    <w:lsdException w:name="heading 9" w:uiPriority="9" w:qFormat="1"/>
-    <w:lsdException w:name="toc 1" w:uiPriority="39"/>
-    <w:lsdException w:name="toc 2" w:uiPriority="39"/>
-    <w:lsdException w:name="toc 3" w:uiPriority="39"/>
-    <w:lsdException w:name="toc 4" w:uiPriority="39"/>
-    <w:lsdException w:name="toc 5" w:uiPriority="39"/>
-    <w:lsdException w:name="toc 6" w:uiPriority="39"/>
-    <w:lsdException w:name="toc 7" w:uiPriority="39"/>
-    <w:lsdException w:name="toc 8" w:uiPriority="39"/>
-    <w:lsdException w:name="toc 9" w:uiPriority="39"/>
-    <w:lsdException w:name="caption" w:uiPriority="35" w:qFormat="1"/>
-    <w:lsdException w:name="Title" w:semiHidden="0" w:uiPriority="10" w:unhideWhenUsed="0" w:qFormat="1"/>
-    <w:lsdException w:name="Default Paragraph Font" w:uiPriority="1"/>
-    <w:lsdException w:name="Subtitle" w:semiHidden="0" w:uiPriority="11" w:unhideWhenUsed="0" w:qFormat="1"/>
-    <w:lsdException w:name="Strong" w:semiHidden="0" w:uiPriority="22" w:unhideWhenUsed="0" w:qFormat="1"/>
-    <w:lsdException w:name="Emphasis" w:semiHidden="0" w:uiPriority="20" w:unhideWhenUsed="0" w:qFormat="1"/>
-    <w:lsdException w:name="Table Grid" w:semiHidden="0" w:uiPriority="59" w:unhideWhenUsed="0"/>
-    <w:lsdException w:name="Placeholder Text" w:unhideWhenUsed="0"/>
-    <w:lsdException w:name="No Spacing" w:semiHidden="0" w:uiPriority="1" w:unhideWhenUsed="0" w:qFormat="1"/>
-    <w:lsdException w:name="Light Shading" w:semiHidden="0" w:uiPriority="60" w:unhideWhenUsed="0"/>
-    <w:lsdException w:name="Light List" w:semiHidden="0" w:uiPriority="61" w:unhideWhenUsed="0"/>
-    <w:lsdException w:name="Light Grid" w:semiHidden="0" w:uiPriority="62" w:unhideWhenUsed="0"/>
-    <w:lsdException w:name="Medium Shading 1" w:semiHidden="0" w:uiPriority="63" w:unhideWhenUsed="0"/>
-    <w:lsdException w:name="Medium Shading 2" w:semiHidden="0" w:uiPriority="64" w:unhideWhenUsed="0"/>
-    <w:lsdException w:name="Medium List 1" w:semiHidden="0" w:uiPriority="65" w:unhideWhenUsed="0"/>
-    <w:lsdException w:name="Medium List 2" w:semiHidden="0" w:uiPriority="66" w:unhideWhenUsed="0"/>
-    <w:lsdException w:name="Medium Grid 1" w:semiHidden="0" w:uiPriority="67" w:unhideWhenUsed="0"/>
-    <w:lsdException w:name="Medium Grid 2" w:semiHidden="0" w:uiPriority="68" w:unhideWhenUsed="0"/>
-    <w:lsdException w:name="Medium Grid 3" w:semiHidden="0" w:uiPriority="69" w:unhideWhenUsed="0"/>
-    <w:lsdException w:name="Dark List" w:semiHidden="0" w:uiPriority="70" w:unhideWhenUsed="0"/>
-    <w:lsdException w:name="Colorful Shading" w:semiHidden="0" w:uiPriority="71" w:unhideWhenUsed="0"/>
-    <w:lsdException w:name="Colorful List" w:semiHidden="0" w:uiPriority="72" w:unhideWhenUsed="0"/>
-    <w:lsdException w:name="Colorful Grid" w:semiHidden="0" w:uiPriority="73" w:unhideWhenUsed="0"/>
-    <w:lsdException w:name="Light Shading Accent 1" w:semiHidden="0" w:uiPriority="60" w:unhideWhenUsed="0"/>
-    <w:lsdException w:name="Light List Accent 1" w:semiHidden="0" w:uiPriority="61" w:unhideWhenUsed="0"/>
-    <w:lsdException w:name="Light Grid Accent 1" w:semiHidden="0" w:uiPriority="62" w:unhideWhenUsed="0"/>
-    <w:lsdException w:name="Medium Shading 1 Accent 1" w:semiHidden="0" w:uiPriority="63" w:unhideWhenUsed="0"/>
-    <w:lsdException w:name="Medium Shading 2 Accent 1" w:semiHidden="0" w:uiPriority="64" w:unhideWhenUsed="0"/>
-    <w:lsdException w:name="Medium List 1 Accent 1" w:semiHidden="0" w:uiPriority="65" w:unhideWhenUsed="0"/>
-    <w:lsdException w:name="Revision" w:unhideWhenUsed="0"/>
-    <w:lsdException w:name="List Paragraph" w:semiHidden="0" w:uiPriority="34" w:unhideWhenUsed="0" w:qFormat="1"/>
-    <w:lsdException w:name="Quote" w:semiHidden="0" w:uiPriority="29" w:unhideWhenUsed="0" w:qFormat="1"/>
-    <w:lsdException w:name="Intense Quote" w:semiHidden="0" w:uiPriority="30" w:unhideWhenUsed="0" w:qFormat="1"/>
-    <w:lsdException w:name="Medium List 2 Accent 1" w:semiHidden="0" w:uiPriority="66" w:unhideWhenUsed="0"/>
-    <w:lsdException w:name="Medium Grid 1 Accent 1" w:semiHidden="0" w:uiPriority="67" w:unhideWhenUsed="0"/>
-    <w:lsdException w:name="Medium Grid 2 Accent 1" w:semiHidden="0" w:uiPriority="68" w:unhideWhenUsed="0"/>
-    <w:lsdException w:name="Medium Grid 3 Accent 1" w:semiHidden="0" w:uiPriority="69" w:unhideWhenUsed="0"/>
-    <w:lsdException w:name="Dark List Accent 1" w:semiHidden="0" w:uiPriority="70" w:unhideWhenUsed="0"/>
-    <w:lsdException w:name="Colorful Shading Accent 1" w:semiHidden="0" w:uiPriority="71" w:unhideWhenUsed="0"/>
-    <w:lsdException w:name="Colorful List Accent 1" w:semiHidden="0" w:uiPriority="72" w:unhideWhenUsed="0"/>
-    <w:lsdException w:name="Colorful Grid Accent 1" w:semiHidden="0" w:uiPriority="73" w:unhideWhenUsed="0"/>
-    <w:lsdException w:name="Light Shading Accent 2" w:semiHidden="0" w:uiPriority="60" w:unhideWhenUsed="0"/>
-    <w:lsdException w:name="Light List Accent 2" w:semiHidden="0" w:uiPriority="61" w:unhideWhenUsed="0"/>
-    <w:lsdException w:name="Light Grid Accent 2" w:semiHidden="0" w:uiPriority="62" w:unhideWhenUsed="0"/>
-    <w:lsdException w:name="Medium Shading 1 Accent 2" w:semiHidden="0" w:uiPriority="63" w:unhideWhenUsed="0"/>
-    <w:lsdException w:name="Medium Shading 2 Accent 2" w:semiHidden="0" w:uiPriority="64" w:unhideWhenUsed="0"/>
-    <w:lsdException w:name="Medium List 1 Accent 2" w:semiHidden="0" w:uiPriority="65" w:unhideWhenUsed="0"/>
-    <w:lsdException w:name="Medium List 2 Accent 2" w:semiHidden="0" w:uiPriority="66" w:unhideWhenUsed="0"/>
-    <w:lsdException w:name="Medium Grid 1 Accent 2" w:semiHidden="0" w:uiPriority="67" w:unhideWhenUsed="0"/>
-    <w:lsdException w:name="Medium Grid 2 Accent 2" w:semiHidden="0" w:uiPriority="68" w:unhideWhenUsed="0"/>
-    <w:lsdException w:name="Medium Grid 3 Accent 2" w:semiHidden="0" w:uiPriority="69" w:unhideWhenUsed="0"/>
-    <w:lsdException w:name="Dark List Accent 2" w:semiHidden="0" w:uiPriority="70" w:unhideWhenUsed="0"/>
-    <w:lsdException w:name="Colorful Shading Accent 2" w:semiHidden="0" w:uiPriority="71" w:unhideWhenUsed="0"/>
-    <w:lsdException w:name="Colorful List Accent 2" w:semiHidden="0" w:uiPriority="72" w:unhideWhenUsed="0"/>
-    <w:lsdException w:name="Colorful Grid Accent 2" w:semiHidden="0" w:uiPriority="73" w:unhideWhenUsed="0"/>
-    <w:lsdException w:name="Light Shading Accent 3" w:semiHidden="0" w:uiPriority="60" w:unhideWhenUsed="0"/>
-    <w:lsdException w:name="Light List Accent 3" w:semiHidden="0" w:uiPriority="61" w:unhideWhenUsed="0"/>
-    <w:lsdException w:name="Light Grid Accent 3" w:semiHidden="0" w:uiPriority="62" w:unhideWhenUsed="0"/>
-    <w:lsdException w:name="Medium Shading 1 Accent 3" w:semiHidden="0" w:uiPriority="63" w:unhideWhenUsed="0"/>
-    <w:lsdException w:name="Medium Shading 2 Accent 3" w:semiHidden="0" w:uiPriority="64" w:unhideWhenUsed="0"/>
-    <w:lsdException w:name="Medium List 1 Accent 3" w:semiHidden="0" w:uiPriority="65" w:unhideWhenUsed="0"/>
-    <w:lsdException w:name="Medium List 2 Accent 3" w:semiHidden="0" w:uiPriority="66" w:unhideWhenUsed="0"/>
-    <w:lsdException w:name="Medium Grid 1 Accent 3" w:semiHidden="0" w:uiPriority="67" w:unhideWhenUsed="0"/>
-    <w:lsdException w:name="Medium Grid 2 Accent 3" w:semiHidden="0" w:uiPriority="68" w:unhideWhenUsed="0"/>
-    <w:lsdException w:name="Medium Grid 3 Accent 3" w:semiHidden="0" w:uiPriority="69" w:unhideWhenUsed="0"/>
-    <w:lsdException w:name="Dark List Accent 3" w:semiHidden="0" w:uiPriority="70" w:unhideWhenUsed="0"/>
-    <w:lsdException w:name="Colorful Shading Accent 3" w:semiHidden="0" w:uiPriority="71" w:unhideWhenUsed="0"/>
-    <w:lsdException w:name="Colorful List Accent 3" w:semiHidden="0" w:uiPriority="72" w:unhideWhenUsed="0"/>
-    <w:lsdException w:name="Colorful Grid Accent 3" w:semiHidden="0" w:uiPriority="73" w:unhideWhenUsed="0"/>
-    <w:lsdException w:name="Light Shading Accent 4" w:semiHidden="0" w:uiPriority="60" w:unhideWhenUsed="0"/>
-    <w:lsdException w:name="Light List Accent 4" w:semiHidden="0" w:uiPriority="61" w:unhideWhenUsed="0"/>
-    <w:lsdException w:name="Light Grid Accent 4" w:semiHidden="0" w:uiPriority="62" w:unhideWhenUsed="0"/>
-    <w:lsdException w:name="Medium Shading 1 Accent 4" w:semiHidden="0" w:uiPriority="63" w:unhideWhenUsed="0"/>
-    <w:lsdException w:name="Medium Shading 2 Accent 4" w:semiHidden="0" w:uiPriority="64" w:unhideWhenUsed="0"/>
-    <w:lsdException w:name="Medium List 1 Accent 4" w:semiHidden="0" w:uiPriority="65" w:unhideWhenUsed="0"/>
-    <w:lsdException w:name="Medium List 2 Accent 4" w:semiHidden="0" w:uiPriority="66" w:unhideWhenUsed="0"/>
-    <w:lsdException w:name="Medium Grid 1 Accent 4" w:semiHidden="0" w:uiPriority="67" w:unhideWhenUsed="0"/>
-    <w:lsdException w:name="Medium Grid 2 Accent 4" w:semiHidden="0" w:uiPriority="68" w:unhideWhenUsed="0"/>
-    <w:lsdException w:name="Medium Grid 3 Accent 4" w:semiHidden="0" w:uiPriority="69" w:unhideWhenUsed="0"/>
-    <w:lsdException w:name="Dark List Accent 4" w:semiHidden="0" w:uiPriority="70" w:unhideWhenUsed="0"/>
-    <w:lsdException w:name="Colorful Shading Accent 4" w:semiHidden="0" w:uiPriority="71" w:unhideWhenUsed="0"/>
-    <w:lsdException w:name="Colorful List Accent 4" w:semiHidden="0" w:uiPriority="72" w:unhideWhenUsed="0"/>
-    <w:lsdException w:name="Colorful Grid Accent 4" w:semiHidden="0" w:uiPriority="73" w:unhideWhenUsed="0"/>
-    <w:lsdException w:name="Light Shading Accent 5" w:semiHidden="0" w:uiPriority="60" w:unhideWhenUsed="0"/>
-    <w:lsdException w:name="Light List Accent 5" w:semiHidden="0" w:uiPriority="61" w:unhideWhenUsed="0"/>
-    <w:lsdException w:name="Light Grid Accent 5" w:semiHidden="0" w:uiPriority="62" w:unhideWhenUsed="0"/>
-    <w:lsdException w:name="Medium Shading 1 Accent 5" w:semiHidden="0" w:uiPriority="63" w:unhideWhenUsed="0"/>
-    <w:lsdException w:name="Medium Shading 2 Accent 5" w:semiHidden="0" w:uiPriority="64" w:unhideWhenUsed="0"/>
-    <w:lsdException w:name="Medium List 1 Accent 5" w:semiHidden="0" w:uiPriority="65" w:unhideWhenUsed="0"/>
-    <w:lsdException w:name="Medium List 2 Accent 5" w:semiHidden="0" w:uiPriority="66" w:unhideWhenUsed="0"/>
-    <w:lsdException w:name="Medium Grid 1 Accent 5" w:semiHidden="0" w:uiPriority="67" w:unhideWhenUsed="0"/>
-    <w:lsdException w:name="Medium Grid 2 Accent 5" w:semiHidden="0" w:uiPriority="68" w:unhideWhenUsed="0"/>
-    <w:lsdException w:name="Medium Grid 3 Accent 5" w:semiHidden="0" w:uiPriority="69" w:unhideWhenUsed="0"/>
-    <w:lsdException w:name="Dark List Accent 5" w:semiHidden="0" w:uiPriority="70" w:unhideWhenUsed="0"/>
-    <w:lsdException w:name="Colorful Shading Accent 5" w:semiHidden="0" w:uiPriority="71" w:unhideWhenUsed="0"/>
-    <w:lsdException w:name="Colorful List Accent 5" w:semiHidden="0" w:uiPriority="72" w:unhideWhenUsed="0"/>
-    <w:lsdException w:name="Colorful Grid Accent 5" w:semiHidden="0" w:uiPriority="73" w:unhideWhenUsed="0"/>
-    <w:lsdException w:name="Light Shading Accent 6" w:semiHidden="0" w:uiPriority="60" w:unhideWhenUsed="0"/>
-    <w:lsdException w:name="Light List Accent 6" w:semiHidden="0" w:uiPriority="61" w:unhideWhenUsed="0"/>
-    <w:lsdException w:name="Light Grid Accent 6" w:semiHidden="0" w:uiPriority="62" w:unhideWhenUsed="0"/>
-    <w:lsdException w:name="Medium Shading 1 Accent 6" w:semiHidden="0" w:uiPriority="63" w:unhideWhenUsed="0"/>
-    <w:lsdException w:name="Medium Shading 2 Accent 6" w:semiHidden="0" w:uiPriority="64" w:unhideWhenUsed="0"/>
-    <w:lsdException w:name="Medium List 1 Accent 6" w:semiHidden="0" w:uiPriority="65" w:unhideWhenUsed="0"/>
-    <w:lsdException w:name="Medium List 2 Accent 6" w:semiHidden="0" w:uiPriority="66" w:unhideWhenUsed="0"/>
-    <w:lsdException w:name="Medium Grid 1 Accent 6" w:semiHidden="0" w:uiPriority="67" w:unhideWhenUsed="0"/>
-    <w:lsdException w:name="Medium Grid 2 Accent 6" w:semiHidden="0" w:uiPriority="68" w:unhideWhenUsed="0"/>
-    <w:lsdException w:name="Medium Grid 3 Accent 6" w:semiHidden="0" w:uiPriority="69" w:unhideWhenUsed="0"/>
-    <w:lsdException w:name="Dark List Accent 6" w:semiHidden="0" w:uiPriority="70" w:unhideWhenUsed="0"/>
-    <w:lsdException w:name="Colorful Shading Accent 6" w:semiHidden="0" w:uiPriority="71" w:unhideWhenUsed="0"/>
-    <w:lsdException w:name="Colorful List Accent 6" w:semiHidden="0" w:uiPriority="72" w:unhideWhenUsed="0"/>
-    <w:lsdException w:name="Colorful Grid Accent 6" w:semiHidden="0" w:uiPriority="73" w:unhideWhenUsed="0"/>
-    <w:lsdException w:name="Subtle Emphasis" w:semiHidden="0" w:uiPriority="19" w:unhideWhenUsed="0" w:qFormat="1"/>
-    <w:lsdException w:name="Intense Emphasis" w:semiHidden="0" w:uiPriority="21" w:unhideWhenUsed="0" w:qFormat="1"/>
-    <w:lsdException w:name="Subtle Reference" w:semiHidden="0" w:uiPriority="31" w:unhideWhenUsed="0" w:qFormat="1"/>
-    <w:lsdException w:name="Intense Reference" w:semiHidden="0" w:uiPriority="32" w:unhideWhenUsed="0" w:qFormat="1"/>
-    <w:lsdException w:name="Book Title" w:semiHidden="0" w:uiPriority="33" w:unhideWhenUsed="0" w:qFormat="1"/>
-    <w:lsdException w:name="Bibliography" w:uiPriority="37"/>
-    <w:lsdException w:name="TOC Heading" w:uiPriority="39" w:qFormat="1"/>
-  </w:latentStyles>
-  <w:style w:type="paragraph" w:default="1" w:styleId="Normal">
-    <w:name w:val="Normal"/>
-    <w:qFormat/>
-  </w:style>
-  <w:style w:type="character" w:default="1" w:styleId="DefaultParagraphFont">
-    <w:name w:val="Default Paragraph Font"/>
-    <w:uiPriority w:val="1"/>
-    <w:semiHidden/>
-    <w:unhideWhenUsed/>
-  </w:style>
-  <w:style w:type="table" w:default="1" w:styleId="TableNormal">
-    <w:name w:val="Normal Table"/>
-    <w:uiPriority w:val="99"/>
-    <w:semiHidden/>
-    <w:unhideWhenUsed/>
-    <w:tblPr>
-      <w:tblInd w:w="0" w:type="dxa"/>
-      <w:tblCellMar>
-        <w:top w:w="0" w:type="dxa"/>
-        <w:left w:w="108" w:type="dxa"/>
-        <w:bottom w:w="0" w:type="dxa"/>
-        <w:right w:w="108" w:type="dxa"/>
-      </w:tblCellMar>
-    </w:tblPr>
-  </w:style>
-  <w:style w:type="numbering" w:default="1" w:styleId="NoList">
-    <w:name w:val="No List"/>
-    <w:uiPriority w:val="99"/>
-    <w:semiHidden/>
-    <w:unhideWhenUsed/>
-  </w:style>
-  <w:style w:type="paragraph" w:styleId="Header">
-    <w:name w:val="header"/>
-    <w:basedOn w:val="Normal"/>
-    <w:link w:val="HeaderChar"/>
-    <w:uiPriority w:val="99"/>
-    <w:unhideWhenUsed/>
-    <w:rsid w:val="00D41664"/>
-    <w:pPr>
-      <w:tabs>
-        <w:tab w:val="center" w:pos="4320"/>
-        <w:tab w:val="right" w:pos="8640"/>
-      </w:tabs>
-    </w:pPr>
-  </w:style>
-  <w:style w:type="character" w:customStyle="1" w:styleId="HeaderChar">
-    <w:name w:val="Header Char"/>
-    <w:basedOn w:val="DefaultParagraphFont"/>
-    <w:link w:val="Header"/>
-    <w:uiPriority w:val="99"/>
-    <w:rsid w:val="00D41664"/>
-  </w:style>
-  <w:style w:type="paragraph" w:styleId="Footer">
-    <w:name w:val="footer"/>
-    <w:basedOn w:val="Normal"/>
-    <w:link w:val="FooterChar"/>
-    <w:uiPriority w:val="99"/>
-    <w:unhideWhenUsed/>
-    <w:rsid w:val="00D41664"/>
-    <w:pPr>
-      <w:tabs>
-        <w:tab w:val="center" w:pos="4320"/>
-        <w:tab w:val="right" w:pos="8640"/>
-      </w:tabs>
-    </w:pPr>
-  </w:style>
-  <w:style w:type="character" w:customStyle="1" w:styleId="FooterChar">
-    <w:name w:val="Footer Char"/>
-    <w:basedOn w:val="DefaultParagraphFont"/>
-    <w:link w:val="Footer"/>
-    <w:uiPriority w:val="99"/>
-    <w:rsid w:val="00D41664"/>
-  </w:style>
-  <w:style w:type="character" w:styleId="PlaceholderText">
-    <w:name w:val="Placeholder Text"/>
-    <w:basedOn w:val="DefaultParagraphFont"/>
-    <w:uiPriority w:val="99"/>
-    <w:semiHidden/>
-    <w:rsid w:val="00FB7479"/>
-    <w:rPr>
-      <w:color w:val="808080"/>
-    </w:rPr>
-  </w:style>
-  <w:style w:type="paragraph" w:styleId="BalloonText">
-    <w:name w:val="Balloon Text"/>
-    <w:basedOn w:val="Normal"/>
-    <w:link w:val="BalloonTextChar"/>
-    <w:uiPriority w:val="99"/>
-    <w:semiHidden/>
-    <w:unhideWhenUsed/>
-    <w:rsid w:val="00FB7479"/>
-    <w:rPr>
-      <w:rFonts w:ascii="Lucida Grande" w:hAnsi="Lucida Grande"/>
-      <w:sz w:val="18"/>
-      <w:szCs w:val="18"/>
-    </w:rPr>
-  </w:style>
-  <w:style w:type="character" w:customStyle="1" w:styleId="BalloonTextChar">
-    <w:name w:val="Balloon Text Char"/>
-    <w:basedOn w:val="DefaultParagraphFont"/>
-    <w:link w:val="BalloonText"/>
-    <w:uiPriority w:val="99"/>
-    <w:semiHidden/>
-    <w:rsid w:val="00FB7479"/>
-    <w:rPr>
-      <w:rFonts w:ascii="Lucida Grande" w:hAnsi="Lucida Grande"/>
-      <w:sz w:val="18"/>
-      <w:szCs w:val="18"/>
-    </w:rPr>
-  </w:style>
-</w:styles>
-</file>
-
-<file path=word/stylesWithEffects.xml><?xml version="1.0" encoding="utf-8"?>
-<w:styles xmlns:wpc="http://schemas.microsoft.com/office/word/2010/wordprocessingCanvas" xmlns:mo="http://schemas.microsoft.com/office/mac/office/2008/main" xmlns:mc="http://schemas.openxmlformats.org/markup-compatibility/2006" xmlns:mv="urn:schemas-microsoft-com:mac:vml" xmlns:o="urn:schemas-microsoft-com:office:office" xmlns:r="http://schemas.openxmlformats.org/officeDocument/2006/relationships" xmlns:m="http://schemas.openxmlformats.org/officeDocument/2006/math" xmlns:v="urn:schemas-microsoft-com:vml" xmlns:wp14="http://schemas.microsoft.com/office/word/2010/wordprocessingDrawing" xmlns:wp="http://schemas.openxmlformats.org/drawingml/2006/wordprocessingDrawing" xmlns:w10="urn:schemas-microsoft-com:office:word" xmlns:w="http://schemas.openxmlformats.org/wordprocessingml/2006/main" xmlns:w14="http://schemas.microsoft.com/office/word/2010/wordml" xmlns:wpg="http://schemas.microsoft.com/office/word/2010/wordprocessingGroup" xmlns:wpi="http://schemas.microsoft.com/office/word/2010/wordprocessingInk" xmlns:wne="http://schemas.microsoft.com/office/word/2006/wordml" xmlns:wps="http://schemas.microsoft.com/office/word/2010/wordprocessingShape" mc:Ignorable="w14 wp14">
-  <w:docDefaults>
-    <w:rPrDefault>
-      <w:rPr>
-        <w:rFonts w:asciiTheme="minorHAnsi" w:eastAsiaTheme="minorEastAsia" w:hAnsiTheme="minorHAnsi" w:cstheme="minorBidi"/>
-        <w:sz w:val="24"/>
-        <w:szCs w:val="24"/>
-        <w:lang w:val="en-CA" w:eastAsia="en-US" w:bidi="ar-SA"/>
-      </w:rPr>
-    </w:rPrDefault>
-    <w:pPrDefault/>
-  </w:docDefaults>
-  <w:latentStyles w:defLockedState="0" w:defUIPriority="99" w:defSemiHidden="1" w:defUnhideWhenUsed="1" w:defQFormat="0" w:count="276">
-    <w:lsdException w:name="Normal" w:semiHidden="0" w:uiPriority="0" w:unhideWhenUsed="0" w:qFormat="1"/>
-    <w:lsdException w:name="heading 1" w:semiHidden="0" w:uiPriority="9" w:unhideWhenUsed="0" w:qFormat="1"/>
-    <w:lsdException w:name="heading 2" w:uiPriority="9" w:qFormat="1"/>
-    <w:lsdException w:name="heading 3" w:uiPriority="9" w:qFormat="1"/>
-    <w:lsdException w:name="heading 4" w:uiPriority="9" w:qFormat="1"/>
-    <w:lsdException w:name="heading 5" w:uiPriority="9" w:qFormat="1"/>
-    <w:lsdException w:name="heading 6" w:uiPriority="9" w:qFormat="1"/>
-    <w:lsdException w:name="heading 7" w:uiPriority="9" w:qFormat="1"/>
-    <w:lsdException w:name="heading 8" w:uiPriority="9" w:qFormat="1"/>
-    <w:lsdException w:name="heading 9" w:uiPriority="9" w:qFormat="1"/>
-    <w:lsdException w:name="toc 1" w:uiPriority="39"/>
-    <w:lsdException w:name="toc 2" w:uiPriority="39"/>
-    <w:lsdException w:name="toc 3" w:uiPriority="39"/>
-    <w:lsdException w:name="toc 4" w:uiPriority="39"/>
-    <w:lsdException w:name="toc 5" w:uiPriority="39"/>
-    <w:lsdException w:name="toc 6" w:uiPriority="39"/>
-    <w:lsdException w:name="toc 7" w:uiPriority="39"/>
-    <w:lsdException w:name="toc 8" w:uiPriority="39"/>
-    <w:lsdException w:name="toc 9" w:uiPriority="39"/>
-    <w:lsdException w:name="caption" w:uiPriority="35" w:qFormat="1"/>
-    <w:lsdException w:name="Title" w:semiHidden="0" w:uiPriority="10" w:unhideWhenUsed="0" w:qFormat="1"/>
-    <w:lsdException w:name="Default Paragraph Font" w:uiPriority="1"/>
-    <w:lsdException w:name="Subtitle" w:semiHidden="0" w:uiPriority="11" w:unhideWhenUsed="0" w:qFormat="1"/>
-    <w:lsdException w:name="Strong" w:semiHidden="0" w:uiPriority="22" w:unhideWhenUsed="0" w:qFormat="1"/>
-    <w:lsdException w:name="Emphasis" w:semiHidden="0" w:uiPriority="20" w:unhideWhenUsed="0" w:qFormat="1"/>
-    <w:lsdException w:name="Table Grid" w:semiHidden="0" w:uiPriority="59" w:unhideWhenUsed="0"/>
-    <w:lsdException w:name="Placeholder Text" w:unhideWhenUsed="0"/>
-    <w:lsdException w:name="No Spacing" w:semiHidden="0" w:uiPriority="1" w:unhideWhenUsed="0" w:qFormat="1"/>
-    <w:lsdException w:name="Light Shading" w:semiHidden="0" w:uiPriority="60" w:unhideWhenUsed="0"/>
-    <w:lsdException w:name="Light List" w:semiHidden="0" w:uiPriority="61" w:unhideWhenUsed="0"/>
-    <w:lsdException w:name="Light Grid" w:semiHidden="0" w:uiPriority="62" w:unhideWhenUsed="0"/>
-    <w:lsdException w:name="Medium Shading 1" w:semiHidden="0" w:uiPriority="63" w:unhideWhenUsed="0"/>
-    <w:lsdException w:name="Medium Shading 2" w:semiHidden="0" w:uiPriority="64" w:unhideWhenUsed="0"/>
-    <w:lsdException w:name="Medium List 1" w:semiHidden="0" w:uiPriority="65" w:unhideWhenUsed="0"/>
-    <w:lsdException w:name="Medium List 2" w:semiHidden="0" w:uiPriority="66" w:unhideWhenUsed="0"/>
-    <w:lsdException w:name="Medium Grid 1" w:semiHidden="0" w:uiPriority="67" w:unhideWhenUsed="0"/>
-    <w:lsdException w:name="Medium Grid 2" w:semiHidden="0" w:uiPriority="68" w:unhideWhenUsed="0"/>
-    <w:lsdException w:name="Medium Grid 3" w:semiHidden="0" w:uiPriority="69" w:unhideWhenUsed="0"/>
-    <w:lsdException w:name="Dark List" w:semiHidden="0" w:uiPriority="70" w:unhideWhenUsed="0"/>
-    <w:lsdException w:name="Colorful Shading" w:semiHidden="0" w:uiPriority="71" w:unhideWhenUsed="0"/>
-    <w:lsdException w:name="Colorful List" w:semiHidden="0" w:uiPriority="72" w:unhideWhenUsed="0"/>
-    <w:lsdException w:name="Colorful Grid" w:semiHidden="0" w:uiPriority="73" w:unhideWhenUsed="0"/>
-    <w:lsdException w:name="Light Shading Accent 1" w:semiHidden="0" w:uiPriority="60" w:unhideWhenUsed="0"/>
-    <w:lsdException w:name="Light List Accent 1" w:semiHidden="0" w:uiPriority="61" w:unhideWhenUsed="0"/>
-    <w:lsdException w:name="Light Grid Accent 1" w:semiHidden="0" w:uiPriority="62" w:unhideWhenUsed="0"/>
-    <w:lsdException w:name="Medium Shading 1 Accent 1" w:semiHidden="0" w:uiPriority="63" w:unhideWhenUsed="0"/>
-    <w:lsdException w:name="Medium Shading 2 Accent 1" w:semiHidden="0" w:uiPriority="64" w:unhideWhenUsed="0"/>
-    <w:lsdException w:name="Medium List 1 Accent 1" w:semiHidden="0" w:uiPriority="65" w:unhideWhenUsed="0"/>
-    <w:lsdException w:name="Revision" w:unhideWhenUsed="0"/>
-    <w:lsdException w:name="List Paragraph" w:semiHidden="0" w:uiPriority="34" w:unhideWhenUsed="0" w:qFormat="1"/>
-    <w:lsdException w:name="Quote" w:semiHidden="0" w:uiPriority="29" w:unhideWhenUsed="0" w:qFormat="1"/>
-    <w:lsdException w:name="Intense Quote" w:semiHidden="0" w:uiPriority="30" w:unhideWhenUsed="0" w:qFormat="1"/>
-    <w:lsdException w:name="Medium List 2 Accent 1" w:semiHidden="0" w:uiPriority="66" w:unhideWhenUsed="0"/>
-    <w:lsdException w:name="Medium Grid 1 Accent 1" w:semiHidden="0" w:uiPriority="67" w:unhideWhenUsed="0"/>
-    <w:lsdException w:name="Medium Grid 2 Accent 1" w:semiHidden="0" w:uiPriority="68" w:unhideWhenUsed="0"/>
-    <w:lsdException w:name="Medium Grid 3 Accent 1" w:semiHidden="0" w:uiPriority="69" w:unhideWhenUsed="0"/>
-    <w:lsdException w:name="Dark List Accent 1" w:semiHidden="0" w:uiPriority="70" w:unhideWhenUsed="0"/>
-    <w:lsdException w:name="Colorful Shading Accent 1" w:semiHidden="0" w:uiPriority="71" w:unhideWhenUsed="0"/>
-    <w:lsdException w:name="Colorful List Accent 1" w:semiHidden="0" w:uiPriority="72" w:unhideWhenUsed="0"/>
-    <w:lsdException w:name="Colorful Grid Accent 1" w:semiHidden="0" w:uiPriority="73" w:unhideWhenUsed="0"/>
-    <w:lsdException w:name="Light Shading Accent 2" w:semiHidden="0" w:uiPriority="60" w:unhideWhenUsed="0"/>
-    <w:lsdException w:name="Light List Accent 2" w:semiHidden="0" w:uiPriority="61" w:unhideWhenUsed="0"/>
-    <w:lsdException w:name="Light Grid Accent 2" w:semiHidden="0" w:uiPriority="62" w:unhideWhenUsed="0"/>
-    <w:lsdException w:name="Medium Shading 1 Accent 2" w:semiHidden="0" w:uiPriority="63" w:unhideWhenUsed="0"/>
-    <w:lsdException w:name="Medium Shading 2 Accent 2" w:semiHidden="0" w:uiPriority="64" w:unhideWhenUsed="0"/>
-    <w:lsdException w:name="Medium List 1 Accent 2" w:semiHidden="0" w:uiPriority="65" w:unhideWhenUsed="0"/>
-    <w:lsdException w:name="Medium List 2 Accent 2" w:semiHidden="0" w:uiPriority="66" w:unhideWhenUsed="0"/>
-    <w:lsdException w:name="Medium Grid 1 Accent 2" w:semiHidden="0" w:uiPriority="67" w:unhideWhenUsed="0"/>
-    <w:lsdException w:name="Medium Grid 2 Accent 2" w:semiHidden="0" w:uiPriority="68" w:unhideWhenUsed="0"/>
-    <w:lsdException w:name="Medium Grid 3 Accent 2" w:semiHidden="0" w:uiPriority="69" w:unhideWhenUsed="0"/>
-    <w:lsdException w:name="Dark List Accent 2" w:semiHidden="0" w:uiPriority="70" w:unhideWhenUsed="0"/>
-    <w:lsdException w:name="Colorful Shading Accent 2" w:semiHidden="0" w:uiPriority="71" w:unhideWhenUsed="0"/>
-    <w:lsdException w:name="Colorful List Accent 2" w:semiHidden="0" w:uiPriority="72" w:unhideWhenUsed="0"/>
-    <w:lsdException w:name="Colorful Grid Accent 2" w:semiHidden="0" w:uiPriority="73" w:unhideWhenUsed="0"/>
-    <w:lsdException w:name="Light Shading Accent 3" w:semiHidden="0" w:uiPriority="60" w:unhideWhenUsed="0"/>
-    <w:lsdException w:name="Light List Accent 3" w:semiHidden="0" w:uiPriority="61" w:unhideWhenUsed="0"/>
-    <w:lsdException w:name="Light Grid Accent 3" w:semiHidden="0" w:uiPriority="62" w:unhideWhenUsed="0"/>
-    <w:lsdException w:name="Medium Shading 1 Accent 3" w:semiHidden="0" w:uiPriority="63" w:unhideWhenUsed="0"/>
-    <w:lsdException w:name="Medium Shading 2 Accent 3" w:semiHidden="0" w:uiPriority="64" w:unhideWhenUsed="0"/>
-    <w:lsdException w:name="Medium List 1 Accent 3" w:semiHidden="0" w:uiPriority="65" w:unhideWhenUsed="0"/>
-    <w:lsdException w:name="Medium List 2 Accent 3" w:semiHidden="0" w:uiPriority="66" w:unhideWhenUsed="0"/>
-    <w:lsdException w:name="Medium Grid 1 Accent 3" w:semiHidden="0" w:uiPriority="67" w:unhideWhenUsed="0"/>
-    <w:lsdException w:name="Medium Grid 2 Accent 3" w:semiHidden="0" w:uiPriority="68" w:unhideWhenUsed="0"/>
-    <w:lsdException w:name="Medium Grid 3 Accent 3" w:semiHidden="0" w:uiPriority="69" w:unhideWhenUsed="0"/>
-    <w:lsdException w:name="Dark List Accent 3" w:semiHidden="0" w:uiPriority="70" w:unhideWhenUsed="0"/>
-    <w:lsdException w:name="Colorful Shading Accent 3" w:semiHidden="0" w:uiPriority="71" w:unhideWhenUsed="0"/>
-    <w:lsdException w:name="Colorful List Accent 3" w:semiHidden="0" w:uiPriority="72" w:unhideWhenUsed="0"/>
-    <w:lsdException w:name="Colorful Grid Accent 3" w:semiHidden="0" w:uiPriority="73" w:unhideWhenUsed="0"/>
-    <w:lsdException w:name="Light Shading Accent 4" w:semiHidden="0" w:uiPriority="60" w:unhideWhenUsed="0"/>
-    <w:lsdException w:name="Light List Accent 4" w:semiHidden="0" w:uiPriority="61" w:unhideWhenUsed="0"/>
-    <w:lsdException w:name="Light Grid Accent 4" w:semiHidden="0" w:uiPriority="62" w:unhideWhenUsed="0"/>
-    <w:lsdException w:name="Medium Shading 1 Accent 4" w:semiHidden="0" w:uiPriority="63" w:unhideWhenUsed="0"/>
-    <w:lsdException w:name="Medium Shading 2 Accent 4" w:semiHidden="0" w:uiPriority="64" w:unhideWhenUsed="0"/>
-    <w:lsdException w:name="Medium List 1 Accent 4" w:semiHidden="0" w:uiPriority="65" w:unhideWhenUsed="0"/>
-    <w:lsdException w:name="Medium List 2 Accent 4" w:semiHidden="0" w:uiPriority="66" w:unhideWhenUsed="0"/>
-    <w:lsdException w:name="Medium Grid 1 Accent 4" w:semiHidden="0" w:uiPriority="67" w:unhideWhenUsed="0"/>
-    <w:lsdException w:name="Medium Grid 2 Accent 4" w:semiHidden="0" w:uiPriority="68" w:unhideWhenUsed="0"/>
-    <w:lsdException w:name="Medium Grid 3 Accent 4" w:semiHidden="0" w:uiPriority="69" w:unhideWhenUsed="0"/>
-    <w:lsdException w:name="Dark List Accent 4" w:semiHidden="0" w:uiPriority="70" w:unhideWhenUsed="0"/>
-    <w:lsdException w:name="Colorful Shading Accent 4" w:semiHidden="0" w:uiPriority="71" w:unhideWhenUsed="0"/>
-    <w:lsdException w:name="Colorful List Accent 4" w:semiHidden="0" w:uiPriority="72" w:unhideWhenUsed="0"/>
-    <w:lsdException w:name="Colorful Grid Accent 4" w:semiHidden="0" w:uiPriority="73" w:unhideWhenUsed="0"/>
-    <w:lsdException w:name="Light Shading Accent 5" w:semiHidden="0" w:uiPriority="60" w:unhideWhenUsed="0"/>
-    <w:lsdException w:name="Light List Accent 5" w:semiHidden="0" w:uiPriority="61" w:unhideWhenUsed="0"/>
-    <w:lsdException w:name="Light Grid Accent 5" w:semiHidden="0" w:uiPriority="62" w:unhideWhenUsed="0"/>
-    <w:lsdException w:name="Medium Shading 1 Accent 5" w:semiHidden="0" w:uiPriority="63" w:unhideWhenUsed="0"/>
-    <w:lsdException w:name="Medium Shading 2 Accent 5" w:semiHidden="0" w:uiPriority="64" w:unhideWhenUsed="0"/>
-    <w:lsdException w:name="Medium List 1 Accent 5" w:semiHidden="0" w:uiPriority="65" w:unhideWhenUsed="0"/>
-    <w:lsdException w:name="Medium List 2 Accent 5" w:semiHidden="0" w:uiPriority="66" w:unhideWhenUsed="0"/>
-    <w:lsdException w:name="Medium Grid 1 Accent 5" w:semiHidden="0" w:uiPriority="67" w:unhideWhenUsed="0"/>
-    <w:lsdException w:name="Medium Grid 2 Accent 5" w:semiHidden="0" w:uiPriority="68" w:unhideWhenUsed="0"/>
-    <w:lsdException w:name="Medium Grid 3 Accent 5" w:semiHidden="0" w:uiPriority="69" w:unhideWhenUsed="0"/>
-    <w:lsdException w:name="Dark List Accent 5" w:semiHidden="0" w:uiPriority="70" w:unhideWhenUsed="0"/>
-    <w:lsdException w:name="Colorful Shading Accent 5" w:semiHidden="0" w:uiPriority="71" w:unhideWhenUsed="0"/>
-    <w:lsdException w:name="Colorful List Accent 5" w:semiHidden="0" w:uiPriority="72" w:unhideWhenUsed="0"/>
-    <w:lsdException w:name="Colorful Grid Accent 5" w:semiHidden="0" w:uiPriority="73" w:unhideWhenUsed="0"/>
-    <w:lsdException w:name="Light Shading Accent 6" w:semiHidden="0" w:uiPriority="60" w:unhideWhenUsed="0"/>
-    <w:lsdException w:name="Light List Accent 6" w:semiHidden="0" w:uiPriority="61" w:unhideWhenUsed="0"/>
-    <w:lsdException w:name="Light Grid Accent 6" w:semiHidden="0" w:uiPriority="62" w:unhideWhenUsed="0"/>
-    <w:lsdException w:name="Medium Shading 1 Accent 6" w:semiHidden="0" w:uiPriority="63" w:unhideWhenUsed="0"/>
-    <w:lsdException w:name="Medium Shading 2 Accent 6" w:semiHidden="0" w:uiPriority="64" w:unhideWhenUsed="0"/>
-    <w:lsdException w:name="Medium List 1 Accent 6" w:semiHidden="0" w:uiPriority="65" w:unhideWhenUsed="0"/>
-    <w:lsdException w:name="Medium List 2 Accent 6" w:semiHidden="0" w:uiPriority="66" w:unhideWhenUsed="0"/>
-    <w:lsdException w:name="Medium Grid 1 Accent 6" w:semiHidden="0" w:uiPriority="67" w:unhideWhenUsed="0"/>
-    <w:lsdException w:name="Medium Grid 2 Accent 6" w:semiHidden="0" w:uiPriority="68" w:unhideWhenUsed="0"/>
-    <w:lsdException w:name="Medium Grid 3 Accent 6" w:semiHidden="0" w:uiPriority="69" w:unhideWhenUsed="0"/>
-    <w:lsdException w:name="Dark List Accent 6" w:semiHidden="0" w:uiPriority="70" w:unhideWhenUsed="0"/>
-    <w:lsdException w:name="Colorful Shading Accent 6" w:semiHidden="0" w:uiPriority="71" w:unhideWhenUsed="0"/>
-    <w:lsdException w:name="Colorful List Accent 6" w:semiHidden="0" w:uiPriority="72" w:unhideWhenUsed="0"/>
-    <w:lsdException w:name="Colorful Grid Accent 6" w:semiHidden="0" w:uiPriority="73" w:unhideWhenUsed="0"/>
-    <w:lsdException w:name="Subtle Emphasis" w:semiHidden="0" w:uiPriority="19" w:unhideWhenUsed="0" w:qFormat="1"/>
-    <w:lsdException w:name="Intense Emphasis" w:semiHidden="0" w:uiPriority="21" w:unhideWhenUsed="0" w:qFormat="1"/>
-    <w:lsdException w:name="Subtle Reference" w:semiHidden="0" w:uiPriority="31" w:unhideWhenUsed="0" w:qFormat="1"/>
-    <w:lsdException w:name="Intense Reference" w:semiHidden="0" w:uiPriority="32" w:unhideWhenUsed="0" w:qFormat="1"/>
-    <w:lsdException w:name="Book Title" w:semiHidden="0" w:uiPriority="33" w:unhideWhenUsed="0" w:qFormat="1"/>
-    <w:lsdException w:name="Bibliography" w:uiPriority="37"/>
-    <w:lsdException w:name="TOC Heading" w:uiPriority="39" w:qFormat="1"/>
+  <w:latentStyles w:defLockedState="0" w:defUIPriority="99" w:defSemiHidden="0" w:defUnhideWhenUsed="0" w:defQFormat="0" w:count="380">
+    <w:lsdException w:name="Normal" w:uiPriority="0" w:qFormat="1"/>
+    <w:lsdException w:name="heading 1" w:uiPriority="9" w:qFormat="1"/>
+    <w:lsdException w:name="heading 2" w:semiHidden="1" w:uiPriority="9" w:unhideWhenUsed="1" w:qFormat="1"/>
+    <w:lsdException w:name="heading 3" w:semiHidden="1" w:uiPriority="9" w:unhideWhenUsed="1" w:qFormat="1"/>
+    <w:lsdException w:name="heading 4" w:semiHidden="1" w:uiPriority="9" w:unhideWhenUsed="1" w:qFormat="1"/>
+    <w:lsdException w:name="heading 5" w:semiHidden="1" w:uiPriority="9" w:unhideWhenUsed="1" w:qFormat="1"/>
+    <w:lsdException w:name="heading 6" w:semiHidden="1" w:uiPriority="9" w:unhideWhenUsed="1" w:qFormat="1"/>
+    <w:lsdException w:name="heading 7" w:semiHidden="1" w:uiPriority="9" w:unhideWhenUsed="1" w:qFormat="1"/>
+    <w:lsdException w:name="heading 8" w:semiHidden="1" w:uiPriority="9" w:unhideWhenUsed="1" w:qFormat="1"/>
+    <w:lsdException w:name="heading 9" w:semiHidden="1" w:uiPriority="9" w:unhideWhenUsed="1" w:qFormat="1"/>
+    <w:lsdException w:name="index 1" w:semiHidden="1" w:unhideWhenUsed="1"/>
+    <w:lsdException w:name="index 2" w:semiHidden="1" w:unhideWhenUsed="1"/>
+    <w:lsdException w:name="index 3" w:semiHidden="1" w:unhideWhenUsed="1"/>
+    <w:lsdException w:name="index 4" w:semiHidden="1" w:unhideWhenUsed="1"/>
+    <w:lsdException w:name="index 5" w:semiHidden="1" w:unhideWhenUsed="1"/>
+    <w:lsdException w:name="index 6" w:semiHidden="1" w:unhideWhenUsed="1"/>
+    <w:lsdException w:name="index 7" w:semiHidden="1" w:unhideWhenUsed="1"/>
+    <w:lsdException w:name="index 8" w:semiHidden="1" w:unhideWhenUsed="1"/>
+    <w:lsdException w:name="index 9" w:semiHidden="1" w:unhideWhenUsed="1"/>
+    <w:lsdException w:name="toc 1" w:semiHidden="1" w:uiPriority="39" w:unhideWhenUsed="1"/>
+    <w:lsdException w:name="toc 2" w:semiHidden="1" w:uiPriority="39" w:unhideWhenUsed="1"/>
+    <w:lsdException w:name="toc 3" w:semiHidden="1" w:uiPriority="39" w:unhideWhenUsed="1"/>
+    <w:lsdException w:name="toc 4" w:semiHidden="1" w:uiPriority="39" w:unhideWhenUsed="1"/>
+    <w:lsdException w:name="toc 5" w:semiHidden="1" w:uiPriority="39" w:unhideWhenUsed="1"/>
+    <w:lsdException w:name="toc 6" w:semiHidden="1" w:uiPriority="39" w:unhideWhenUsed="1"/>
+    <w:lsdException w:name="toc 7" w:semiHidden="1" w:uiPriority="39" w:unhideWhenUsed="1"/>
+    <w:lsdException w:name="toc 8" w:semiHidden="1" w:uiPriority="39" w:unhideWhenUsed="1"/>
+    <w:lsdException w:name="toc 9" w:semiHidden="1" w:uiPriority="39" w:unhideWhenUsed="1"/>
+    <w:lsdException w:name="Normal Indent" w:semiHidden="1" w:unhideWhenUsed="1"/>
+    <w:lsdException w:name="footnote text" w:semiHidden="1" w:unhideWhenUsed="1"/>
+    <w:lsdException w:name="annotation text" w:semiHidden="1" w:unhideWhenUsed="1"/>
+    <w:lsdException w:name="header" w:semiHidden="1" w:unhideWhenUsed="1"/>
+    <w:lsdException w:name="footer" w:semiHidden="1" w:unhideWhenUsed="1"/>
+    <w:lsdException w:name="index heading" w:semiHidden="1" w:unhideWhenUsed="1"/>
+    <w:lsdException w:name="caption" w:semiHidden="1" w:uiPriority="35" w:unhideWhenUsed="1" w:qFormat="1"/>
+    <w:lsdException w:name="table of figures" w:semiHidden="1" w:unhideWhenUsed="1"/>
+    <w:lsdException w:name="envelope address" w:semiHidden="1" w:unhideWhenUsed="1"/>
+    <w:lsdException w:name="envelope return" w:semiHidden="1" w:unhideWhenUsed="1"/>
+    <w:lsdException w:name="footnote reference" w:semiHidden="1" w:unhideWhenUsed="1"/>
+    <w:lsdException w:name="annotation reference" w:semiHidden="1" w:unhideWhenUsed="1"/>
+    <w:lsdException w:name="line number" w:semiHidden="1" w:unhideWhenUsed="1"/>
+    <w:lsdException w:name="page number" w:semiHidden="1" w:unhideWhenUsed="1"/>
+    <w:lsdException w:name="endnote reference" w:semiHidden="1" w:unhideWhenUsed="1"/>
+    <w:lsdException w:name="endnote text" w:semiHidden="1" w:unhideWhenUsed="1"/>
+    <w:lsdException w:name="table of authorities" w:semiHidden="1" w:unhideWhenUsed="1"/>
+    <w:lsdException w:name="macro" w:semiHidden="1" w:unhideWhenUsed="1"/>
+    <w:lsdException w:name="toa heading" w:semiHidden="1" w:unhideWhenUsed="1"/>
+    <w:lsdException w:name="List" w:semiHidden="1" w:unhideWhenUsed="1"/>
+    <w:lsdException w:name="List Bullet" w:semiHidden="1" w:unhideWhenUsed="1"/>
+    <w:lsdException w:name="List Number" w:semiHidden="1" w:unhideWhenUsed="1"/>
+    <w:lsdException w:name="List 2" w:semiHidden="1" w:unhideWhenUsed="1"/>
+    <w:lsdException w:name="List 3" w:semiHidden="1" w:unhideWhenUsed="1"/>
+    <w:lsdException w:name="List 4" w:semiHidden="1" w:unhideWhenUsed="1"/>
+    <w:lsdException w:name="List 5" w:semiHidden="1" w:unhideWhenUsed="1"/>
+    <w:lsdException w:name="List Bullet 2" w:semiHidden="1" w:unhideWhenUsed="1"/>
+    <w:lsdException w:name="List Bullet 3" w:semiHidden="1" w:unhideWhenUsed="1"/>
+    <w:lsdException w:name="List Bullet 4" w:semiHidden="1" w:unhideWhenUsed="1"/>
+    <w:lsdException w:name="List Bullet 5" w:semiHidden="1" w:unhideWhenUsed="1"/>
+    <w:lsdException w:name="List Number 2" w:semiHidden="1" w:unhideWhenUsed="1"/>
+    <w:lsdException w:name="List Number 3" w:semiHidden="1" w:unhideWhenUsed="1"/>
+    <w:lsdException w:name="List Number 4" w:semiHidden="1" w:unhideWhenUsed="1"/>
+    <w:lsdException w:name="List Number 5" w:semiHidden="1" w:unhideWhenUsed="1"/>
+    <w:lsdException w:name="Title" w:uiPriority="10" w:qFormat="1"/>
+    <w:lsdException w:name="Closing" w:semiHidden="1" w:unhideWhenUsed="1"/>
+    <w:lsdException w:name="Signature" w:semiHidden="1" w:unhideWhenUsed="1"/>
+    <w:lsdException w:name="Default Paragraph Font" w:semiHidden="1" w:uiPriority="1" w:unhideWhenUsed="1"/>
+    <w:lsdException w:name="Body Text" w:semiHidden="1" w:unhideWhenUsed="1"/>
+    <w:lsdException w:name="Body Text Indent" w:semiHidden="1" w:unhideWhenUsed="1"/>
+    <w:lsdException w:name="List Continue" w:semiHidden="1" w:unhideWhenUsed="1"/>
+    <w:lsdException w:name="List Continue 2" w:semiHidden="1" w:unhideWhenUsed="1"/>
+    <w:lsdException w:name="List Continue 3" w:semiHidden="1" w:unhideWhenUsed="1"/>
+    <w:lsdException w:name="List Continue 4" w:semiHidden="1" w:unhideWhenUsed="1"/>
+    <w:lsdException w:name="List Continue 5" w:semiHidden="1" w:unhideWhenUsed="1"/>
+    <w:lsdException w:name="Message Header" w:semiHidden="1" w:unhideWhenUsed="1"/>
+    <w:lsdException w:name="Subtitle" w:uiPriority="11" w:qFormat="1"/>
+    <w:lsdException w:name="Salutation" w:semiHidden="1" w:unhideWhenUsed="1"/>
+    <w:lsdException w:name="Date" w:semiHidden="1" w:unhideWhenUsed="1"/>
+    <w:lsdException w:name="Body Text First Indent" w:semiHidden="1" w:unhideWhenUsed="1"/>
+    <w:lsdException w:name="Body Text First Indent 2" w:semiHidden="1" w:unhideWhenUsed="1"/>
+    <w:lsdException w:name="Note Heading" w:semiHidden="1" w:unhideWhenUsed="1"/>
+    <w:lsdException w:name="Body Text 2" w:semiHidden="1" w:unhideWhenUsed="1"/>
+    <w:lsdException w:name="Body Text 3" w:semiHidden="1" w:unhideWhenUsed="1"/>
+    <w:lsdException w:name="Body Text Indent 2" w:semiHidden="1" w:unhideWhenUsed="1"/>
+    <w:lsdException w:name="Body Text Indent 3" w:semiHidden="1" w:unhideWhenUsed="1"/>
+    <w:lsdException w:name="Block Text" w:semiHidden="1" w:unhideWhenUsed="1"/>
+    <w:lsdException w:name="Hyperlink" w:semiHidden="1" w:unhideWhenUsed="1"/>
+    <w:lsdException w:name="FollowedHyperlink" w:semiHidden="1" w:unhideWhenUsed="1"/>
+    <w:lsdException w:name="Strong" w:uiPriority="22" w:qFormat="1"/>
+    <w:lsdException w:name="Emphasis" w:uiPriority="20" w:qFormat="1"/>
+    <w:lsdException w:name="Document Map" w:semiHidden="1" w:unhideWhenUsed="1"/>
+    <w:lsdException w:name="Plain Text" w:semiHidden="1" w:unhideWhenUsed="1"/>
+    <w:lsdException w:name="E-mail Signature" w:semiHidden="1" w:unhideWhenUsed="1"/>
+    <w:lsdException w:name="HTML Top of Form" w:semiHidden="1" w:unhideWhenUsed="1"/>
+    <w:lsdException w:name="HTML Bottom of Form" w:semiHidden="1" w:unhideWhenUsed="1"/>
+    <w:lsdException w:name="Normal (Web)" w:semiHidden="1" w:unhideWhenUsed="1"/>
+    <w:lsdException w:name="HTML Acronym" w:semiHidden="1" w:unhideWhenUsed="1"/>
+    <w:lsdException w:name="HTML Address" w:semiHidden="1" w:unhideWhenUsed="1"/>
+    <w:lsdException w:name="HTML Cite" w:semiHidden="1" w:unhideWhenUsed="1"/>
+    <w:lsdException w:name="HTML Code" w:semiHidden="1" w:unhideWhenUsed="1"/>
+    <w:lsdException w:name="HTML Definition" w:semiHidden="1" w:unhideWhenUsed="1"/>
+    <w:lsdException w:name="HTML Keyboard" w:semiHidden="1" w:unhideWhenUsed="1"/>
+    <w:lsdException w:name="HTML Preformatted" w:semiHidden="1" w:unhideWhenUsed="1"/>
+    <w:lsdException w:name="HTML Sample" w:semiHidden="1" w:unhideWhenUsed="1"/>
+    <w:lsdException w:name="HTML Typewriter" w:semiHidden="1" w:unhideWhenUsed="1"/>
+    <w:lsdException w:name="HTML Variable" w:semiHidden="1" w:unhideWhenUsed="1"/>
+    <w:lsdException w:name="Normal Table" w:semiHidden="1" w:unhideWhenUsed="1"/>
+    <w:lsdException w:name="annotation subject" w:semiHidden="1" w:unhideWhenUsed="1"/>
+    <w:lsdException w:name="No List" w:semiHidden="1" w:unhideWhenUsed="1"/>
+    <w:lsdException w:name="Outline List 1" w:semiHidden="1" w:unhideWhenUsed="1"/>
+    <w:lsdException w:name="Outline List 2" w:semiHidden="1" w:unhideWhenUsed="1"/>
+    <w:lsdException w:name="Outline List 3" w:semiHidden="1" w:unhideWhenUsed="1"/>
+    <w:lsdException w:name="Table Simple 1" w:semiHidden="1" w:unhideWhenUsed="1"/>
+    <w:lsdException w:name="Table Simple 2" w:semiHidden="1" w:unhideWhenUsed="1"/>
+    <w:lsdException w:name="Table Simple 3" w:semiHidden="1" w:unhideWhenUsed="1"/>
+    <w:lsdException w:name="Table Classic 1" w:semiHidden="1" w:unhideWhenUsed="1"/>
+    <w:lsdException w:name="Table Classic 2" w:semiHidden="1" w:unhideWhenUsed="1"/>
+    <w:lsdException w:name="Table Classic 3" w:semiHidden="1" w:unhideWhenUsed="1"/>
+    <w:lsdException w:name="Table Classic 4" w:semiHidden="1" w:unhideWhenUsed="1"/>
+    <w:lsdException w:name="Table Colorful 1" w:semiHidden="1" w:unhideWhenUsed="1"/>
+    <w:lsdException w:name="Table Colorful 2" w:semiHidden="1" w:unhideWhenUsed="1"/>
+    <w:lsdException w:name="Table Colorful 3" w:semiHidden="1" w:unhideWhenUsed="1"/>
+    <w:lsdException w:name="Table Columns 1" w:semiHidden="1" w:unhideWhenUsed="1"/>
+    <w:lsdException w:name="Table Columns 2" w:semiHidden="1" w:unhideWhenUsed="1"/>
+    <w:lsdException w:name="Table Columns 3" w:semiHidden="1" w:unhideWhenUsed="1"/>
+    <w:lsdException w:name="Table Columns 4" w:semiHidden="1" w:unhideWhenUsed="1"/>
+    <w:lsdException w:name="Table Columns 5" w:semiHidden="1" w:unhideWhenUsed="1"/>
+    <w:lsdException w:name="Table Grid 1" w:semiHidden="1" w:unhideWhenUsed="1"/>
+    <w:lsdException w:name="Table Grid 2" w:semiHidden="1" w:unhideWhenUsed="1"/>
+    <w:lsdException w:name="Table Grid 3" w:semiHidden="1" w:unhideWhenUsed="1"/>
+    <w:lsdException w:name="Table Grid 4" w:semiHidden="1" w:unhideWhenUsed="1"/>
+    <w:lsdException w:name="Table Grid 5" w:semiHidden="1" w:unhideWhenUsed="1"/>
+    <w:lsdException w:name="Table Grid 6" w:semiHidden="1" w:unhideWhenUsed="1"/>
+    <w:lsdException w:name="Table Grid 7" w:semiHidden="1" w:unhideWhenUsed="1"/>
+    <w:lsdException w:name="Table Grid 8" w:semiHidden="1" w:unhideWhenUsed="1"/>
+    <w:lsdException w:name="Table List 1" w:semiHidden="1" w:unhideWhenUsed="1"/>
+    <w:lsdException w:name="Table List 2" w:semiHidden="1" w:unhideWhenUsed="1"/>
+    <w:lsdException w:name="Table List 3" w:semiHidden="1" w:unhideWhenUsed="1"/>
+    <w:lsdException w:name="Table List 4" w:semiHidden="1" w:unhideWhenUsed="1"/>
+    <w:lsdException w:name="Table List 5" w:semiHidden="1" w:unhideWhenUsed="1"/>
+    <w:lsdException w:name="Table List 6" w:semiHidden="1" w:unhideWhenUsed="1"/>
+    <w:lsdException w:name="Table List 7" w:semiHidden="1" w:unhideWhenUsed="1"/>
+    <w:lsdException w:name="Table List 8" w:semiHidden="1" w:unhideWhenUsed="1"/>
+    <w:lsdException w:name="Table 3D effects 1" w:semiHidden="1" w:unhideWhenUsed="1"/>
+    <w:lsdException w:name="Table 3D effects 2" w:semiHidden="1" w:unhideWhenUsed="1"/>
+    <w:lsdException w:name="Table 3D effects 3" w:semiHidden="1" w:unhideWhenUsed="1"/>
+    <w:lsdException w:name="Table Contemporary" w:semiHidden="1" w:unhideWhenUsed="1"/>
+    <w:lsdException w:name="Table Elegant" w:semiHidden="1" w:unhideWhenUsed="1"/>
+    <w:lsdException w:name="Table Professional" w:semiHidden="1" w:unhideWhenUsed="1"/>
+    <w:lsdException w:name="Table Subtle 1" w:semiHidden="1" w:unhideWhenUsed="1"/>
+    <w:lsdException w:name="Table Subtle 2" w:semiHidden="1" w:unhideWhenUsed="1"/>
+    <w:lsdException w:name="Table Web 1" w:semiHidden="1" w:unhideWhenUsed="1"/>
+    <w:lsdException w:name="Table Web 2" w:semiHidden="1" w:unhideWhenUsed="1"/>
+    <w:lsdException w:name="Table Web 3" w:semiHidden="1" w:unhideWhenUsed="1"/>
+    <w:lsdException w:name="Balloon Text" w:semiHidden="1" w:unhideWhenUsed="1"/>
+    <w:lsdException w:name="Table Grid" w:uiPriority="59"/>
+    <w:lsdException w:name="Table Theme" w:semiHidden="1" w:unhideWhenUsed="1"/>
+    <w:lsdException w:name="Note Level 1" w:semiHidden="1" w:unhideWhenUsed="1"/>
+    <w:lsdException w:name="Note Level 2" w:semiHidden="1" w:unhideWhenUsed="1"/>
+    <w:lsdException w:name="Note Level 3" w:semiHidden="1" w:unhideWhenUsed="1"/>
+    <w:lsdException w:name="Note Level 4" w:semiHidden="1" w:unhideWhenUsed="1"/>
+    <w:lsdException w:name="Note Level 5" w:semiHidden="1" w:unhideWhenUsed="1"/>
+    <w:lsdException w:name="Note Level 6" w:semiHidden="1" w:unhideWhenUsed="1"/>
+    <w:lsdException w:name="Note Level 7" w:semiHidden="1" w:unhideWhenUsed="1"/>
+    <w:lsdException w:name="Note Level 8" w:semiHidden="1" w:unhideWhenUsed="1"/>
+    <w:lsdException w:name="Note Level 9" w:semiHidden="1" w:unhideWhenUsed="1"/>
+    <w:lsdException w:name="Placeholder Text" w:semiHidden="1"/>
+    <w:lsdException w:name="No Spacing" w:uiPriority="1" w:qFormat="1"/>
+    <w:lsdException w:name="Light Shading" w:uiPriority="60"/>
+    <w:lsdException w:name="Light List" w:uiPriority="61"/>
+    <w:lsdException w:name="Light Grid" w:uiPriority="62"/>
+    <w:lsdException w:name="Medium Shading 1" w:uiPriority="63"/>
+    <w:lsdException w:name="Medium Shading 2" w:uiPriority="64"/>
+    <w:lsdException w:name="Medium List 1" w:uiPriority="65"/>
+    <w:lsdException w:name="Medium List 2" w:uiPriority="66"/>
+    <w:lsdException w:name="Medium Grid 1" w:uiPriority="67"/>
+    <w:lsdException w:name="Medium Grid 2" w:uiPriority="68"/>
+    <w:lsdException w:name="Medium Grid 3" w:uiPriority="69"/>
+    <w:lsdException w:name="Dark List" w:uiPriority="70"/>
+    <w:lsdException w:name="Colorful Shading" w:uiPriority="71"/>
+    <w:lsdException w:name="Colorful List" w:uiPriority="72"/>
+    <w:lsdException w:name="Colorful Grid" w:uiPriority="73"/>
+    <w:lsdException w:name="Light Shading Accent 1" w:uiPriority="60"/>
+    <w:lsdException w:name="Light List Accent 1" w:uiPriority="61"/>
+    <w:lsdException w:name="Light Grid Accent 1" w:uiPriority="62"/>
+    <w:lsdException w:name="Medium Shading 1 Accent 1" w:uiPriority="63"/>
+    <w:lsdException w:name="Medium Shading 2 Accent 1" w:uiPriority="64"/>
+    <w:lsdException w:name="Medium List 1 Accent 1" w:uiPriority="65"/>
+    <w:lsdException w:name="Revision" w:semiHidden="1"/>
+    <w:lsdException w:name="List Paragraph" w:uiPriority="34" w:qFormat="1"/>
+    <w:lsdException w:name="Quote" w:uiPriority="29" w:qFormat="1"/>
+    <w:lsdException w:name="Intense Quote" w:uiPriority="30" w:qFormat="1"/>
+    <w:lsdException w:name="Medium List 2 Accent 1" w:uiPriority="66"/>
+    <w:lsdException w:name="Medium Grid 1 Accent 1" w:uiPriority="67"/>
+    <w:lsdException w:name="Medium Grid 2 Accent 1" w:uiPriority="68"/>
+    <w:lsdException w:name="Medium Grid 3 Accent 1" w:uiPriority="69"/>
+    <w:lsdException w:name="Dark List Accent 1" w:uiPriority="70"/>
+    <w:lsdException w:name="Colorful Shading Accent 1" w:uiPriority="71"/>
+    <w:lsdException w:name="Colorful List Accent 1" w:uiPriority="72"/>
+    <w:lsdException w:name="Colorful Grid Accent 1" w:uiPriority="73"/>
+    <w:lsdException w:name="Light Shading Accent 2" w:uiPriority="60"/>
+    <w:lsdException w:name="Light List Accent 2" w:uiPriority="61"/>
+    <w:lsdException w:name="Light Grid Accent 2" w:uiPriority="62"/>
+    <w:lsdException w:name="Medium Shading 1 Accent 2" w:uiPriority="63"/>
+    <w:lsdException w:name="Medium Shading 2 Accent 2" w:uiPriority="64"/>
+    <w:lsdException w:name="Medium List 1 Accent 2" w:uiPriority="65"/>
+    <w:lsdException w:name="Medium List 2 Accent 2" w:uiPriority="66"/>
+    <w:lsdException w:name="Medium Grid 1 Accent 2" w:uiPriority="67"/>
+    <w:lsdException w:name="Medium Grid 2 Accent 2" w:uiPriority="68"/>
+    <w:lsdException w:name="Medium Grid 3 Accent 2" w:uiPriority="69"/>
+    <w:lsdException w:name="Dark List Accent 2" w:uiPriority="70"/>
+    <w:lsdException w:name="Colorful Shading Accent 2" w:uiPriority="71"/>
+    <w:lsdException w:name="Colorful List Accent 2" w:uiPriority="72"/>
+    <w:lsdException w:name="Colorful Grid Accent 2" w:uiPriority="73"/>
+    <w:lsdException w:name="Light Shading Accent 3" w:uiPriority="60"/>
+    <w:lsdException w:name="Light List Accent 3" w:uiPriority="61"/>
+    <w:lsdException w:name="Light Grid Accent 3" w:uiPriority="62"/>
+    <w:lsdException w:name="Medium Shading 1 Accent 3" w:uiPriority="63"/>
+    <w:lsdException w:name="Medium Shading 2 Accent 3" w:uiPriority="64"/>
+    <w:lsdException w:name="Medium List 1 Accent 3" w:uiPriority="65"/>
+    <w:lsdException w:name="Medium List 2 Accent 3" w:uiPriority="66"/>
+    <w:lsdException w:name="Medium Grid 1 Accent 3" w:uiPriority="67"/>
+    <w:lsdException w:name="Medium Grid 2 Accent 3" w:uiPriority="68"/>
+    <w:lsdException w:name="Medium Grid 3 Accent 3" w:uiPriority="69"/>
+    <w:lsdException w:name="Dark List Accent 3" w:uiPriority="70"/>
+    <w:lsdException w:name="Colorful Shading Accent 3" w:uiPriority="71"/>
+    <w:lsdException w:name="Colorful List Accent 3" w:uiPriority="72"/>
+    <w:lsdException w:name="Colorful Grid Accent 3" w:uiPriority="73"/>
+    <w:lsdException w:name="Light Shading Accent 4" w:uiPriority="60"/>
+    <w:lsdException w:name="Light List Accent 4" w:uiPriority="61"/>
+    <w:lsdException w:name="Light Grid Accent 4" w:uiPriority="62"/>
+    <w:lsdException w:name="Medium Shading 1 Accent 4" w:uiPriority="63"/>
+    <w:lsdException w:name="Medium Shading 2 Accent 4" w:uiPriority="64"/>
+    <w:lsdException w:name="Medium List 1 Accent 4" w:uiPriority="65"/>
+    <w:lsdException w:name="Medium List 2 Accent 4" w:uiPriority="66"/>
+    <w:lsdException w:name="Medium Grid 1 Accent 4" w:uiPriority="67"/>
+    <w:lsdException w:name="Medium Grid 2 Accent 4" w:uiPriority="68"/>
+    <w:lsdException w:name="Medium Grid 3 Accent 4" w:uiPriority="69"/>
+    <w:lsdException w:name="Dark List Accent 4" w:uiPriority="70"/>
+    <w:lsdException w:name="Colorful Shading Accent 4" w:uiPriority="71"/>
+    <w:lsdException w:name="Colorful List Accent 4" w:uiPriority="72"/>
+    <w:lsdException w:name="Colorful Grid Accent 4" w:uiPriority="73"/>
+    <w:lsdException w:name="Light Shading Accent 5" w:uiPriority="60"/>
+    <w:lsdException w:name="Light List Accent 5" w:uiPriority="61"/>
+    <w:lsdException w:name="Light Grid Accent 5" w:uiPriority="62"/>
+    <w:lsdException w:name="Medium Shading 1 Accent 5" w:uiPriority="63"/>
+    <w:lsdException w:name="Medium Shading 2 Accent 5" w:uiPriority="64"/>
+    <w:lsdException w:name="Medium List 1 Accent 5" w:uiPriority="65"/>
+    <w:lsdException w:name="Medium List 2 Accent 5" w:uiPriority="66"/>
+    <w:lsdException w:name="Medium Grid 1 Accent 5" w:uiPriority="67"/>
+    <w:lsdException w:name="Medium Grid 2 Accent 5" w:uiPriority="68"/>
+    <w:lsdException w:name="Medium Grid 3 Accent 5" w:uiPriority="69"/>
+    <w:lsdException w:name="Dark List Accent 5" w:uiPriority="70"/>
+    <w:lsdException w:name="Colorful Shading Accent 5" w:uiPriority="71"/>
+    <w:lsdException w:name="Colorful List Accent 5" w:uiPriority="72"/>
+    <w:lsdException w:name="Colorful Grid Accent 5" w:uiPriority="73"/>
+    <w:lsdException w:name="Light Shading Accent 6" w:uiPriority="60"/>
+    <w:lsdException w:name="Light List Accent 6" w:uiPriority="61"/>
+    <w:lsdException w:name="Light Grid Accent 6" w:uiPriority="62"/>
+    <w:lsdException w:name="Medium Shading 1 Accent 6" w:uiPriority="63"/>
+    <w:lsdException w:name="Medium Shading 2 Accent 6" w:uiPriority="64"/>
+    <w:lsdException w:name="Medium List 1 Accent 6" w:uiPriority="65"/>
+    <w:lsdException w:name="Medium List 2 Accent 6" w:uiPriority="66"/>
+    <w:lsdException w:name="Medium Grid 1 Accent 6" w:uiPriority="67"/>
+    <w:lsdException w:name="Medium Grid 2 Accent 6" w:uiPriority="68"/>
+    <w:lsdException w:name="Medium Grid 3 Accent 6" w:uiPriority="69"/>
+    <w:lsdException w:name="Dark List Accent 6" w:uiPriority="70"/>
+    <w:lsdException w:name="Colorful Shading Accent 6" w:uiPriority="71"/>
+    <w:lsdException w:name="Colorful List Accent 6" w:uiPriority="72"/>
+    <w:lsdException w:name="Colorful Grid Accent 6" w:uiPriority="73"/>
+    <w:lsdException w:name="Subtle Emphasis" w:uiPriority="19" w:qFormat="1"/>
+    <w:lsdException w:name="Intense Emphasis" w:uiPriority="21" w:qFormat="1"/>
+    <w:lsdException w:name="Subtle Reference" w:uiPriority="31" w:qFormat="1"/>
+    <w:lsdException w:name="Intense Reference" w:uiPriority="32" w:qFormat="1"/>
+    <w:lsdException w:name="Book Title" w:uiPriority="33" w:qFormat="1"/>
+    <w:lsdException w:name="Bibliography" w:semiHidden="1" w:uiPriority="37" w:unhideWhenUsed="1"/>
+    <w:lsdException w:name="TOC Heading" w:semiHidden="1" w:uiPriority="39" w:unhideWhenUsed="1" w:qFormat="1"/>
+    <w:lsdException w:name="Plain Table 1" w:uiPriority="41"/>
+    <w:lsdException w:name="Plain Table 2" w:uiPriority="42"/>
+    <w:lsdException w:name="Plain Table 3" w:uiPriority="43"/>
+    <w:lsdException w:name="Plain Table 4" w:uiPriority="44"/>
+    <w:lsdException w:name="Plain Table 5" w:uiPriority="45"/>
+    <w:lsdException w:name="Grid Table Light" w:uiPriority="40"/>
+    <w:lsdException w:name="Grid Table 1 Light" w:uiPriority="46"/>
+    <w:lsdException w:name="Grid Table 2" w:uiPriority="47"/>
+    <w:lsdException w:name="Grid Table 3" w:uiPriority="48"/>
+    <w:lsdException w:name="Grid Table 4" w:uiPriority="49"/>
+    <w:lsdException w:name="Grid Table 5 Dark" w:uiPriority="50"/>
+    <w:lsdException w:name="Grid Table 6 Colorful" w:uiPriority="51"/>
+    <w:lsdException w:name="Grid Table 7 Colorful" w:uiPriority="52"/>
+    <w:lsdException w:name="Grid Table 1 Light Accent 1" w:uiPriority="46"/>
+    <w:lsdException w:name="Grid Table 2 Accent 1" w:uiPriority="47"/>
+    <w:lsdException w:name="Grid Table 3 Accent 1" w:uiPriority="48"/>
+    <w:lsdException w:name="Grid Table 4 Accent 1" w:uiPriority="49"/>
+    <w:lsdException w:name="Grid Table 5 Dark Accent 1" w:uiPriority="50"/>
+    <w:lsdException w:name="Grid Table 6 Colorful Accent 1" w:uiPriority="51"/>
+    <w:lsdException w:name="Grid Table 7 Colorful Accent 1" w:uiPriority="52"/>
+    <w:lsdException w:name="Grid Table 1 Light Accent 2" w:uiPriority="46"/>
+    <w:lsdException w:name="Grid Table 2 Accent 2" w:uiPriority="47"/>
+    <w:lsdException w:name="Grid Table 3 Accent 2" w:uiPriority="48"/>
+    <w:lsdException w:name="Grid Table 4 Accent 2" w:uiPriority="49"/>
+    <w:lsdException w:name="Grid Table 5 Dark Accent 2" w:uiPriority="50"/>
+    <w:lsdException w:name="Grid Table 6 Colorful Accent 2" w:uiPriority="51"/>
+    <w:lsdException w:name="Grid Table 7 Colorful Accent 2" w:uiPriority="52"/>
+    <w:lsdException w:name="Grid Table 1 Light Accent 3" w:uiPriority="46"/>
+    <w:lsdException w:name="Grid Table 2 Accent 3" w:uiPriority="47"/>
+    <w:lsdException w:name="Grid Table 3 Accent 3" w:uiPriority="48"/>
+    <w:lsdException w:name="Grid Table 4 Accent 3" w:uiPriority="49"/>
+    <w:lsdException w:name="Grid Table 5 Dark Accent 3" w:uiPriority="50"/>
+    <w:lsdException w:name="Grid Table 6 Colorful Accent 3" w:uiPriority="51"/>
+    <w:lsdException w:name="Grid Table 7 Colorful Accent 3" w:uiPriority="52"/>
+    <w:lsdException w:name="Grid Table 1 Light Accent 4" w:uiPriority="46"/>
+    <w:lsdException w:name="Grid Table 2 Accent 4" w:uiPriority="47"/>
+    <w:lsdException w:name="Grid Table 3 Accent 4" w:uiPriority="48"/>
+    <w:lsdException w:name="Grid Table 4 Accent 4" w:uiPriority="49"/>
+    <w:lsdException w:name="Grid Table 5 Dark Accent 4" w:uiPriority="50"/>
+    <w:lsdException w:name="Grid Table 6 Colorful Accent 4" w:uiPriority="51"/>
+    <w:lsdException w:name="Grid Table 7 Colorful Accent 4" w:uiPriority="52"/>
+    <w:lsdException w:name="Grid Table 1 Light Accent 5" w:uiPriority="46"/>
+    <w:lsdException w:name="Grid Table 2 Accent 5" w:uiPriority="47"/>
+    <w:lsdException w:name="Grid Table 3 Accent 5" w:uiPriority="48"/>
+    <w:lsdException w:name="Grid Table 4 Accent 5" w:uiPriority="49"/>
+    <w:lsdException w:name="Grid Table 5 Dark Accent 5" w:uiPriority="50"/>
+    <w:lsdException w:name="Grid Table 6 Colorful Accent 5" w:uiPriority="51"/>
+    <w:lsdException w:name="Grid Table 7 Colorful Accent 5" w:uiPriority="52"/>
+    <w:lsdException w:name="Grid Table 1 Light Accent 6" w:uiPriority="46"/>
+    <w:lsdException w:name="Grid Table 2 Accent 6" w:uiPriority="47"/>
+    <w:lsdException w:name="Grid Table 3 Accent 6" w:uiPriority="48"/>
+    <w:lsdException w:name="Grid Table 4 Accent 6" w:uiPriority="49"/>
+    <w:lsdException w:name="Grid Table 5 Dark Accent 6" w:uiPriority="50"/>
+    <w:lsdException w:name="Grid Table 6 Colorful Accent 6" w:uiPriority="51"/>
+    <w:lsdException w:name="Grid Table 7 Colorful Accent 6" w:uiPriority="52"/>
+    <w:lsdException w:name="List Table 1 Light" w:uiPriority="46"/>
+    <w:lsdException w:name="List Table 2" w:uiPriority="47"/>
+    <w:lsdException w:name="List Table 3" w:uiPriority="48"/>
+    <w:lsdException w:name="List Table 4" w:uiPriority="49"/>
+    <w:lsdException w:name="List Table 5 Dark" w:uiPriority="50"/>
+    <w:lsdException w:name="List Table 6 Colorful" w:uiPriority="51"/>
+    <w:lsdException w:name="List Table 7 Colorful" w:uiPriority="52"/>
+    <w:lsdException w:name="List Table 1 Light Accent 1" w:uiPriority="46"/>
+    <w:lsdException w:name="List Table 2 Accent 1" w:uiPriority="47"/>
+    <w:lsdException w:name="List Table 3 Accent 1" w:uiPriority="48"/>
+    <w:lsdException w:name="List Table 4 Accent 1" w:uiPriority="49"/>
+    <w:lsdException w:name="List Table 5 Dark Accent 1" w:uiPriority="50"/>
+    <w:lsdException w:name="List Table 6 Colorful Accent 1" w:uiPriority="51"/>
+    <w:lsdException w:name="List Table 7 Colorful Accent 1" w:uiPriority="52"/>
+    <w:lsdException w:name="List Table 1 Light Accent 2" w:uiPriority="46"/>
+    <w:lsdException w:name="List Table 2 Accent 2" w:uiPriority="47"/>
+    <w:lsdException w:name="List Table 3 Accent 2" w:uiPriority="48"/>
+    <w:lsdException w:name="List Table 4 Accent 2" w:uiPriority="49"/>
+    <w:lsdException w:name="List Table 5 Dark Accent 2" w:uiPriority="50"/>
+    <w:lsdException w:name="List Table 6 Colorful Accent 2" w:uiPriority="51"/>
+    <w:lsdException w:name="List Table 7 Colorful Accent 2" w:uiPriority="52"/>
+    <w:lsdException w:name="List Table 1 Light Accent 3" w:uiPriority="46"/>
+    <w:lsdException w:name="List Table 2 Accent 3" w:uiPriority="47"/>
+    <w:lsdException w:name="List Table 3 Accent 3" w:uiPriority="48"/>
+    <w:lsdException w:name="List Table 4 Accent 3" w:uiPriority="49"/>
+    <w:lsdException w:name="List Table 5 Dark Accent 3" w:uiPriority="50"/>
+    <w:lsdException w:name="List Table 6 Colorful Accent 3" w:uiPriority="51"/>
+    <w:lsdException w:name="List Table 7 Colorful Accent 3" w:uiPriority="52"/>
+    <w:lsdException w:name="List Table 1 Light Accent 4" w:uiPriority="46"/>
+    <w:lsdException w:name="List Table 2 Accent 4" w:uiPriority="47"/>
+    <w:lsdException w:name="List Table 3 Accent 4" w:uiPriority="48"/>
+    <w:lsdException w:name="List Table 4 Accent 4" w:uiPriority="49"/>
+    <w:lsdException w:name="List Table 5 Dark Accent 4" w:uiPriority="50"/>
+    <w:lsdException w:name="List Table 6 Colorful Accent 4" w:uiPriority="51"/>
+    <w:lsdException w:name="List Table 7 Colorful Accent 4" w:uiPriority="52"/>
+    <w:lsdException w:name="List Table 1 Light Accent 5" w:uiPriority="46"/>
+    <w:lsdException w:name="List Table 2 Accent 5" w:uiPriority="47"/>
+    <w:lsdException w:name="List Table 3 Accent 5" w:uiPriority="48"/>
+    <w:lsdException w:name="List Table 4 Accent 5" w:uiPriority="49"/>
+    <w:lsdException w:name="List Table 5 Dark Accent 5" w:uiPriority="50"/>
+    <w:lsdException w:name="List Table 6 Colorful Accent 5" w:uiPriority="51"/>
+    <w:lsdException w:name="List Table 7 Colorful Accent 5" w:uiPriority="52"/>
+    <w:lsdException w:name="List Table 1 Light Accent 6" w:uiPriority="46"/>
+    <w:lsdException w:name="List Table 2 Accent 6" w:uiPriority="47"/>
+    <w:lsdException w:name="List Table 3 Accent 6" w:uiPriority="48"/>
+    <w:lsdException w:name="List Table 4 Accent 6" w:uiPriority="49"/>
+    <w:lsdException w:name="List Table 5 Dark Accent 6" w:uiPriority="50"/>
+    <w:lsdException w:name="List Table 6 Colorful Accent 6" w:uiPriority="51"/>
+    <w:lsdException w:name="List Table 7 Colorful Accent 6" w:uiPriority="52"/>
   </w:latentStyles>
   <w:style w:type="paragraph" w:default="1" w:styleId="Normal">
     <w:name w:val="Normal"/>
@@ -8930,7 +9137,7 @@
 </file>
 
 <file path=customXml/itemProps1.xml><?xml version="1.0" encoding="utf-8"?>
-<ds:datastoreItem xmlns:ds="http://schemas.openxmlformats.org/officeDocument/2006/customXml" ds:itemID="{D75E137D-C0B1-2D43-B5E9-6865D452B217}">
+<ds:datastoreItem xmlns:ds="http://schemas.openxmlformats.org/officeDocument/2006/customXml" ds:itemID="{2B3FE034-6ABB-2241-9CCF-25E7875BB7C8}">
   <ds:schemaRefs>
     <ds:schemaRef ds:uri="http://schemas.openxmlformats.org/officeDocument/2006/bibliography"/>
   </ds:schemaRefs>

</xml_diff>

<commit_message>
update answers in unit 4 questions
</commit_message>
<xml_diff>
--- a/mcv4u/answers/unit_4_questions.docx
+++ b/mcv4u/answers/unit_4_questions.docx
@@ -6119,7 +6119,7 @@
                     </a:ln>
                     <a:extLst>
                       <a:ext uri="{53640926-AAD7-44d8-BBD7-CCE9431645EC}">
-                        <a14:shadowObscured xmlns="" xmlns:o="urn:schemas-microsoft-com:office:office" xmlns:v="urn:schemas-microsoft-com:vml" xmlns:w10="urn:schemas-microsoft-com:office:word" xmlns:w="http://schemas.openxmlformats.org/wordprocessingml/2006/main" xmlns:a14="http://schemas.microsoft.com/office/drawing/2010/main"/>
+                        <a14:shadowObscured xmlns:a14="http://schemas.microsoft.com/office/drawing/2010/main" xmlns:w="http://schemas.openxmlformats.org/wordprocessingml/2006/main" xmlns:w10="urn:schemas-microsoft-com:office:word" xmlns:v="urn:schemas-microsoft-com:vml" xmlns:o="urn:schemas-microsoft-com:office:office" xmlns=""/>
                       </a:ext>
                     </a:extLst>
                   </pic:spPr>
@@ -6187,7 +6187,7 @@
                     </a:ln>
                     <a:extLst>
                       <a:ext uri="{53640926-AAD7-44d8-BBD7-CCE9431645EC}">
-                        <a14:shadowObscured xmlns="" xmlns:o="urn:schemas-microsoft-com:office:office" xmlns:v="urn:schemas-microsoft-com:vml" xmlns:w10="urn:schemas-microsoft-com:office:word" xmlns:w="http://schemas.openxmlformats.org/wordprocessingml/2006/main" xmlns:a14="http://schemas.microsoft.com/office/drawing/2010/main"/>
+                        <a14:shadowObscured xmlns:a14="http://schemas.microsoft.com/office/drawing/2010/main" xmlns:w="http://schemas.openxmlformats.org/wordprocessingml/2006/main" xmlns:w10="urn:schemas-microsoft-com:office:word" xmlns:v="urn:schemas-microsoft-com:vml" xmlns:o="urn:schemas-microsoft-com:office:office" xmlns=""/>
                       </a:ext>
                     </a:extLst>
                   </pic:spPr>
@@ -8004,238 +8004,1686 @@
         </m:oMath>
       </m:oMathPara>
     </w:p>
-    <w:p/>
     <w:p>
-      <w:bookmarkStart w:id="0" w:name="_GoBack"/>
-      <w:bookmarkEnd w:id="0"/>
       <w:r>
-        <w:rPr>
-          <w:noProof/>
-          <w:lang w:val="en-US"/>
-        </w:rPr>
-        <w:lastRenderedPageBreak/>
-        <w:drawing>
-          <wp:inline distT="0" distB="0" distL="0" distR="0" wp14:anchorId="6EA5E4D4" wp14:editId="11316B61">
-            <wp:extent cx="3836664" cy="4700187"/>
-            <wp:effectExtent l="0" t="0" r="0" b="0"/>
-            <wp:docPr id="9" name="Picture 9"/>
-            <wp:cNvGraphicFramePr>
-              <a:graphicFrameLocks xmlns:a="http://schemas.openxmlformats.org/drawingml/2006/main" noChangeAspect="1"/>
-            </wp:cNvGraphicFramePr>
-            <a:graphic xmlns:a="http://schemas.openxmlformats.org/drawingml/2006/main">
-              <a:graphicData uri="http://schemas.openxmlformats.org/drawingml/2006/picture">
-                <pic:pic xmlns:pic="http://schemas.openxmlformats.org/drawingml/2006/picture">
-                  <pic:nvPicPr>
-                    <pic:cNvPr id="9" name="IMG_0579.JPG"/>
-                    <pic:cNvPicPr/>
-                  </pic:nvPicPr>
-                  <pic:blipFill rotWithShape="1">
-                    <a:blip r:embed="rId10">
-                      <a:extLst>
-                        <a:ext uri="{28A0092B-C50C-407E-A947-70E740481C1C}">
-                          <a14:useLocalDpi xmlns:a14="http://schemas.microsoft.com/office/drawing/2010/main" val="0"/>
-                        </a:ext>
-                      </a:extLst>
-                    </a:blip>
-                    <a:srcRect l="10438" t="7168" r="19618" b="25990"/>
-                    <a:stretch/>
-                  </pic:blipFill>
-                  <pic:spPr bwMode="auto">
-                    <a:xfrm>
-                      <a:off x="0" y="0"/>
-                      <a:ext cx="3837403" cy="4701093"/>
-                    </a:xfrm>
-                    <a:prstGeom prst="rect">
-                      <a:avLst/>
-                    </a:prstGeom>
-                    <a:ln>
-                      <a:noFill/>
-                    </a:ln>
-                    <a:extLst>
-                      <a:ext uri="{53640926-AAD7-44D8-BBD7-CCE9431645EC}">
-                        <a14:shadowObscured xmlns:a14="http://schemas.microsoft.com/office/drawing/2010/main"/>
-                      </a:ext>
-                    </a:extLst>
-                  </pic:spPr>
-                </pic:pic>
-              </a:graphicData>
-            </a:graphic>
-          </wp:inline>
-        </w:drawing>
+        <w:t>59.</w:t>
       </w:r>
     </w:p>
     <w:p>
+      <m:oMathPara>
+        <m:oMath>
+          <m:f>
+            <m:fPr>
+              <m:ctrlPr>
+                <w:rPr>
+                  <w:rFonts w:ascii="Cambria Math" w:hAnsi="Cambria Math"/>
+                  <w:i/>
+                </w:rPr>
+              </m:ctrlPr>
+            </m:fPr>
+            <m:num>
+              <m:m>
+                <m:mPr>
+                  <m:mcs>
+                    <m:mc>
+                      <m:mcPr>
+                        <m:count m:val="1"/>
+                        <m:mcJc m:val="center"/>
+                      </m:mcPr>
+                    </m:mc>
+                  </m:mcs>
+                  <m:ctrlPr>
+                    <w:rPr>
+                      <w:rFonts w:ascii="Cambria Math" w:hAnsi="Cambria Math"/>
+                      <w:i/>
+                    </w:rPr>
+                  </m:ctrlPr>
+                </m:mPr>
+                <m:mr>
+                  <m:e>
+                    <m:r>
+                      <w:rPr>
+                        <w:rFonts w:ascii="Cambria Math" w:hAnsi="Cambria Math"/>
+                      </w:rPr>
+                      <m:t>x-2y+3z-1=0</m:t>
+                    </m:r>
+                  </m:e>
+                </m:mr>
+                <m:mr>
+                  <m:e>
+                    <m:r>
+                      <w:rPr>
+                        <w:rFonts w:ascii="Cambria Math" w:hAnsi="Cambria Math"/>
+                      </w:rPr>
+                      <m:t>-</m:t>
+                    </m:r>
+                    <m:r>
+                      <w:rPr>
+                        <w:rFonts w:ascii="Cambria Math" w:hAnsi="Cambria Math"/>
+                      </w:rPr>
+                      <m:t xml:space="preserve">  </m:t>
+                    </m:r>
+                    <m:r>
+                      <w:rPr>
+                        <w:rFonts w:ascii="Cambria Math" w:hAnsi="Cambria Math"/>
+                      </w:rPr>
+                      <m:t>x-4y+2z-8=0</m:t>
+                    </m:r>
+                  </m:e>
+                </m:mr>
+              </m:m>
+            </m:num>
+            <m:den>
+              <m:r>
+                <w:rPr>
+                  <w:rFonts w:ascii="Cambria Math" w:hAnsi="Cambria Math"/>
+                </w:rPr>
+                <m:t>2y+z+7=0</m:t>
+              </m:r>
+            </m:den>
+          </m:f>
+        </m:oMath>
+      </m:oMathPara>
+    </w:p>
+    <w:p/>
+    <w:p>
       <w:r>
-        <w:rPr>
-          <w:noProof/>
-          <w:lang w:val="en-US"/>
-        </w:rPr>
-        <w:lastRenderedPageBreak/>
-        <w:drawing>
-          <wp:inline distT="0" distB="0" distL="0" distR="0" wp14:anchorId="42964593" wp14:editId="0A433C56">
-            <wp:extent cx="4845050" cy="5152685"/>
-            <wp:effectExtent l="0" t="0" r="6350" b="3810"/>
-            <wp:docPr id="7" name="Picture 7"/>
-            <wp:cNvGraphicFramePr>
-              <a:graphicFrameLocks xmlns:a="http://schemas.openxmlformats.org/drawingml/2006/main" noChangeAspect="1"/>
-            </wp:cNvGraphicFramePr>
-            <a:graphic xmlns:a="http://schemas.openxmlformats.org/drawingml/2006/main">
-              <a:graphicData uri="http://schemas.openxmlformats.org/drawingml/2006/picture">
-                <pic:pic xmlns:pic="http://schemas.openxmlformats.org/drawingml/2006/picture">
-                  <pic:nvPicPr>
-                    <pic:cNvPr id="7" name="IMG_0577.JPG"/>
-                    <pic:cNvPicPr/>
-                  </pic:nvPicPr>
-                  <pic:blipFill rotWithShape="1">
-                    <a:blip r:embed="rId11">
-                      <a:extLst>
-                        <a:ext uri="{28A0092B-C50C-407E-A947-70E740481C1C}">
-                          <a14:useLocalDpi xmlns:a14="http://schemas.microsoft.com/office/drawing/2010/main" val="0"/>
-                        </a:ext>
-                      </a:extLst>
-                    </a:blip>
-                    <a:srcRect l="11545" t="6661" b="11377"/>
-                    <a:stretch/>
-                  </pic:blipFill>
-                  <pic:spPr bwMode="auto">
-                    <a:xfrm>
-                      <a:off x="0" y="0"/>
-                      <a:ext cx="4845423" cy="5153082"/>
-                    </a:xfrm>
-                    <a:prstGeom prst="rect">
-                      <a:avLst/>
-                    </a:prstGeom>
-                    <a:ln>
-                      <a:noFill/>
-                    </a:ln>
-                    <a:extLst>
-                      <a:ext uri="{53640926-AAD7-44D8-BBD7-CCE9431645EC}">
-                        <a14:shadowObscured xmlns:a14="http://schemas.microsoft.com/office/drawing/2010/main"/>
-                      </a:ext>
-                    </a:extLst>
-                  </pic:spPr>
-                </pic:pic>
-              </a:graphicData>
-            </a:graphic>
-          </wp:inline>
-        </w:drawing>
+        <w:t xml:space="preserve">Let </w:t>
+      </w:r>
+      <m:oMath>
+        <m:r>
+          <w:rPr>
+            <w:rFonts w:ascii="Cambria Math" w:hAnsi="Cambria Math"/>
+          </w:rPr>
+          <m:t>z=t</m:t>
+        </m:r>
+      </m:oMath>
+      <w:r>
+        <w:t>:</w:t>
       </w:r>
     </w:p>
     <w:p>
+      <m:oMathPara>
+        <m:oMath>
+          <m:r>
+            <w:rPr>
+              <w:rFonts w:ascii="Cambria Math" w:hAnsi="Cambria Math"/>
+            </w:rPr>
+            <m:t>2y+t+7=0</m:t>
+          </m:r>
+          <m:r>
+            <w:rPr>
+              <w:rFonts w:ascii="Cambria Math" w:hAnsi="Cambria Math"/>
+            </w:rPr>
+            <w:br/>
+          </m:r>
+        </m:oMath>
+        <m:oMath>
+          <m:r>
+            <w:rPr>
+              <w:rFonts w:ascii="Cambria Math" w:hAnsi="Cambria Math"/>
+            </w:rPr>
+            <m:t>2y=-7-t</m:t>
+          </m:r>
+          <m:r>
+            <w:rPr>
+              <w:rFonts w:ascii="Cambria Math" w:hAnsi="Cambria Math"/>
+            </w:rPr>
+            <w:br/>
+          </m:r>
+        </m:oMath>
+        <m:oMath>
+          <m:r>
+            <w:rPr>
+              <w:rFonts w:ascii="Cambria Math" w:hAnsi="Cambria Math"/>
+            </w:rPr>
+            <m:t>y=</m:t>
+          </m:r>
+          <m:f>
+            <m:fPr>
+              <m:ctrlPr>
+                <w:rPr>
+                  <w:rFonts w:ascii="Cambria Math" w:hAnsi="Cambria Math"/>
+                  <w:i/>
+                </w:rPr>
+              </m:ctrlPr>
+            </m:fPr>
+            <m:num>
+              <m:r>
+                <w:rPr>
+                  <w:rFonts w:ascii="Cambria Math" w:hAnsi="Cambria Math"/>
+                </w:rPr>
+                <m:t>-7-t</m:t>
+              </m:r>
+            </m:num>
+            <m:den>
+              <m:r>
+                <w:rPr>
+                  <w:rFonts w:ascii="Cambria Math" w:hAnsi="Cambria Math"/>
+                </w:rPr>
+                <m:t>2</m:t>
+              </m:r>
+            </m:den>
+          </m:f>
+        </m:oMath>
+      </m:oMathPara>
+    </w:p>
+    <w:p/>
+    <w:p>
+      <m:oMathPara>
+        <m:oMath>
+          <m:r>
+            <w:rPr>
+              <w:rFonts w:ascii="Cambria Math" w:hAnsi="Cambria Math"/>
+            </w:rPr>
+            <m:t>x-2y+3z-1=0</m:t>
+          </m:r>
+          <m:r>
+            <w:rPr>
+              <w:rFonts w:ascii="Cambria Math" w:hAnsi="Cambria Math"/>
+            </w:rPr>
+            <w:br/>
+          </m:r>
+        </m:oMath>
+        <m:oMath>
+          <m:r>
+            <w:rPr>
+              <w:rFonts w:ascii="Cambria Math" w:hAnsi="Cambria Math"/>
+            </w:rPr>
+            <m:t>x=2y-3z+1=2</m:t>
+          </m:r>
+          <m:d>
+            <m:dPr>
+              <m:ctrlPr>
+                <w:rPr>
+                  <w:rFonts w:ascii="Cambria Math" w:hAnsi="Cambria Math"/>
+                  <w:i/>
+                </w:rPr>
+              </m:ctrlPr>
+            </m:dPr>
+            <m:e>
+              <m:f>
+                <m:fPr>
+                  <m:ctrlPr>
+                    <w:rPr>
+                      <w:rFonts w:ascii="Cambria Math" w:hAnsi="Cambria Math"/>
+                      <w:i/>
+                    </w:rPr>
+                  </m:ctrlPr>
+                </m:fPr>
+                <m:num>
+                  <m:r>
+                    <w:rPr>
+                      <w:rFonts w:ascii="Cambria Math" w:hAnsi="Cambria Math"/>
+                    </w:rPr>
+                    <m:t>-7-t</m:t>
+                  </m:r>
+                </m:num>
+                <m:den>
+                  <m:r>
+                    <w:rPr>
+                      <w:rFonts w:ascii="Cambria Math" w:hAnsi="Cambria Math"/>
+                    </w:rPr>
+                    <m:t>2</m:t>
+                  </m:r>
+                </m:den>
+              </m:f>
+            </m:e>
+          </m:d>
+          <m:r>
+            <w:rPr>
+              <w:rFonts w:ascii="Cambria Math" w:hAnsi="Cambria Math"/>
+            </w:rPr>
+            <m:t>-3t+1=-7-t-3t+1=-4t-6</m:t>
+          </m:r>
+        </m:oMath>
+      </m:oMathPara>
+    </w:p>
+    <w:p/>
+    <w:p>
+      <m:oMathPara>
+        <m:oMath>
+          <m:r>
+            <w:rPr>
+              <w:rFonts w:ascii="Cambria Math" w:hAnsi="Cambria Math"/>
+            </w:rPr>
+            <w:lastRenderedPageBreak/>
+            <m:t>x=-4t-6</m:t>
+          </m:r>
+          <m:r>
+            <w:rPr>
+              <w:rFonts w:ascii="Cambria Math" w:hAnsi="Cambria Math"/>
+            </w:rPr>
+            <w:br/>
+          </m:r>
+        </m:oMath>
+        <m:oMath>
+          <m:r>
+            <w:rPr>
+              <w:rFonts w:ascii="Cambria Math" w:hAnsi="Cambria Math"/>
+            </w:rPr>
+            <m:t>y=</m:t>
+          </m:r>
+          <m:f>
+            <m:fPr>
+              <m:ctrlPr>
+                <w:rPr>
+                  <w:rFonts w:ascii="Cambria Math" w:hAnsi="Cambria Math"/>
+                  <w:i/>
+                </w:rPr>
+              </m:ctrlPr>
+            </m:fPr>
+            <m:num>
+              <m:r>
+                <w:rPr>
+                  <w:rFonts w:ascii="Cambria Math" w:hAnsi="Cambria Math"/>
+                </w:rPr>
+                <m:t>-7-t</m:t>
+              </m:r>
+            </m:num>
+            <m:den>
+              <m:r>
+                <w:rPr>
+                  <w:rFonts w:ascii="Cambria Math" w:hAnsi="Cambria Math"/>
+                </w:rPr>
+                <m:t>2</m:t>
+              </m:r>
+            </m:den>
+          </m:f>
+          <m:r>
+            <w:rPr>
+              <w:rFonts w:ascii="Cambria Math" w:hAnsi="Cambria Math"/>
+            </w:rPr>
+            <w:br/>
+          </m:r>
+        </m:oMath>
+        <m:oMath>
+          <m:r>
+            <w:rPr>
+              <w:rFonts w:ascii="Cambria Math" w:hAnsi="Cambria Math"/>
+            </w:rPr>
+            <m:t>z=t</m:t>
+          </m:r>
+          <m:r>
+            <w:rPr>
+              <w:rFonts w:ascii="Cambria Math" w:hAnsi="Cambria Math"/>
+            </w:rPr>
+            <w:br/>
+          </m:r>
+        </m:oMath>
+        <m:oMath>
+          <m:d>
+            <m:dPr>
+              <m:ctrlPr>
+                <w:rPr>
+                  <w:rFonts w:ascii="Cambria Math" w:hAnsi="Cambria Math"/>
+                  <w:i/>
+                </w:rPr>
+              </m:ctrlPr>
+            </m:dPr>
+            <m:e>
+              <m:r>
+                <w:rPr>
+                  <w:rFonts w:ascii="Cambria Math" w:hAnsi="Cambria Math"/>
+                </w:rPr>
+                <m:t>x, y, z</m:t>
+              </m:r>
+            </m:e>
+          </m:d>
+          <m:r>
+            <w:rPr>
+              <w:rFonts w:ascii="Cambria Math" w:hAnsi="Cambria Math"/>
+            </w:rPr>
+            <m:t>=</m:t>
+          </m:r>
+          <m:d>
+            <m:dPr>
+              <m:ctrlPr>
+                <w:rPr>
+                  <w:rFonts w:ascii="Cambria Math" w:hAnsi="Cambria Math"/>
+                  <w:i/>
+                </w:rPr>
+              </m:ctrlPr>
+            </m:dPr>
+            <m:e>
+              <m:r>
+                <w:rPr>
+                  <w:rFonts w:ascii="Cambria Math" w:hAnsi="Cambria Math"/>
+                </w:rPr>
+                <m:t>1, -4, 2</m:t>
+              </m:r>
+            </m:e>
+          </m:d>
+          <m:r>
+            <w:rPr>
+              <w:rFonts w:ascii="Cambria Math" w:hAnsi="Cambria Math"/>
+            </w:rPr>
+            <m:t>+t</m:t>
+          </m:r>
+          <m:d>
+            <m:dPr>
+              <m:ctrlPr>
+                <w:rPr>
+                  <w:rFonts w:ascii="Cambria Math" w:hAnsi="Cambria Math"/>
+                  <w:i/>
+                </w:rPr>
+              </m:ctrlPr>
+            </m:dPr>
+            <m:e>
+              <m:r>
+                <w:rPr>
+                  <w:rFonts w:ascii="Cambria Math" w:hAnsi="Cambria Math"/>
+                </w:rPr>
+                <m:t>-4, -</m:t>
+              </m:r>
+              <m:f>
+                <m:fPr>
+                  <m:ctrlPr>
+                    <w:rPr>
+                      <w:rFonts w:ascii="Cambria Math" w:hAnsi="Cambria Math"/>
+                      <w:i/>
+                    </w:rPr>
+                  </m:ctrlPr>
+                </m:fPr>
+                <m:num>
+                  <m:r>
+                    <w:rPr>
+                      <w:rFonts w:ascii="Cambria Math" w:hAnsi="Cambria Math"/>
+                    </w:rPr>
+                    <m:t>1</m:t>
+                  </m:r>
+                </m:num>
+                <m:den>
+                  <m:r>
+                    <w:rPr>
+                      <w:rFonts w:ascii="Cambria Math" w:hAnsi="Cambria Math"/>
+                    </w:rPr>
+                    <m:t>2</m:t>
+                  </m:r>
+                </m:den>
+              </m:f>
+              <m:r>
+                <w:rPr>
+                  <w:rFonts w:ascii="Cambria Math" w:hAnsi="Cambria Math"/>
+                </w:rPr>
+                <m:t>, 1</m:t>
+              </m:r>
+            </m:e>
+          </m:d>
+        </m:oMath>
+      </m:oMathPara>
+    </w:p>
+    <w:p/>
+    <w:p>
       <w:r>
-        <w:rPr>
-          <w:noProof/>
-          <w:lang w:val="en-US"/>
-        </w:rPr>
-        <w:drawing>
-          <wp:inline distT="0" distB="0" distL="0" distR="0" wp14:anchorId="250BD620" wp14:editId="6F9F2CD4">
-            <wp:extent cx="4939030" cy="3067940"/>
-            <wp:effectExtent l="0" t="0" r="0" b="5715"/>
-            <wp:docPr id="8" name="Picture 8"/>
-            <wp:cNvGraphicFramePr>
-              <a:graphicFrameLocks xmlns:a="http://schemas.openxmlformats.org/drawingml/2006/main" noChangeAspect="1"/>
-            </wp:cNvGraphicFramePr>
-            <a:graphic xmlns:a="http://schemas.openxmlformats.org/drawingml/2006/main">
-              <a:graphicData uri="http://schemas.openxmlformats.org/drawingml/2006/picture">
-                <pic:pic xmlns:pic="http://schemas.openxmlformats.org/drawingml/2006/picture">
-                  <pic:nvPicPr>
-                    <pic:cNvPr id="8" name="IMG_0578.JPG"/>
-                    <pic:cNvPicPr/>
-                  </pic:nvPicPr>
-                  <pic:blipFill rotWithShape="1">
-                    <a:blip r:embed="rId12">
-                      <a:extLst>
-                        <a:ext uri="{28A0092B-C50C-407E-A947-70E740481C1C}">
-                          <a14:useLocalDpi xmlns:a14="http://schemas.microsoft.com/office/drawing/2010/main" val="0"/>
-                        </a:ext>
-                      </a:extLst>
-                    </a:blip>
-                    <a:srcRect t="8717" r="9962" b="42374"/>
-                    <a:stretch/>
-                  </pic:blipFill>
-                  <pic:spPr bwMode="auto">
-                    <a:xfrm>
-                      <a:off x="0" y="0"/>
-                      <a:ext cx="4939849" cy="3068449"/>
-                    </a:xfrm>
-                    <a:prstGeom prst="rect">
-                      <a:avLst/>
-                    </a:prstGeom>
-                    <a:ln>
-                      <a:noFill/>
-                    </a:ln>
-                    <a:extLst>
-                      <a:ext uri="{53640926-AAD7-44D8-BBD7-CCE9431645EC}">
-                        <a14:shadowObscured xmlns:a14="http://schemas.microsoft.com/office/drawing/2010/main"/>
-                      </a:ext>
-                    </a:extLst>
-                  </pic:spPr>
-                </pic:pic>
-              </a:graphicData>
-            </a:graphic>
-          </wp:inline>
-        </w:drawing>
+        <w:t>60.</w:t>
       </w:r>
     </w:p>
     <w:p>
+      <m:oMathPara>
+        <m:oMath>
+          <m:f>
+            <m:fPr>
+              <m:ctrlPr>
+                <w:rPr>
+                  <w:rFonts w:ascii="Cambria Math" w:hAnsi="Cambria Math"/>
+                  <w:i/>
+                </w:rPr>
+              </m:ctrlPr>
+            </m:fPr>
+            <m:num>
+              <m:m>
+                <m:mPr>
+                  <m:mcs>
+                    <m:mc>
+                      <m:mcPr>
+                        <m:count m:val="1"/>
+                        <m:mcJc m:val="center"/>
+                      </m:mcPr>
+                    </m:mc>
+                  </m:mcs>
+                  <m:ctrlPr>
+                    <w:rPr>
+                      <w:rFonts w:ascii="Cambria Math" w:hAnsi="Cambria Math"/>
+                      <w:i/>
+                    </w:rPr>
+                  </m:ctrlPr>
+                </m:mPr>
+                <m:mr>
+                  <m:e>
+                    <m:r>
+                      <w:rPr>
+                        <w:rFonts w:ascii="Cambria Math" w:hAnsi="Cambria Math"/>
+                      </w:rPr>
+                      <m:t>2x+y+2z-4=0</m:t>
+                    </m:r>
+                  </m:e>
+                </m:mr>
+                <m:mr>
+                  <m:e>
+                    <m:r>
+                      <w:rPr>
+                        <w:rFonts w:ascii="Cambria Math" w:hAnsi="Cambria Math"/>
+                      </w:rPr>
+                      <m:t>+  x-y-z-2=0</m:t>
+                    </m:r>
+                  </m:e>
+                </m:mr>
+              </m:m>
+            </m:num>
+            <m:den>
+              <m:r>
+                <w:rPr>
+                  <w:rFonts w:ascii="Cambria Math" w:hAnsi="Cambria Math"/>
+                </w:rPr>
+                <m:t>3x+z-6=0</m:t>
+              </m:r>
+            </m:den>
+          </m:f>
+        </m:oMath>
+      </m:oMathPara>
+    </w:p>
+    <w:p/>
+    <w:p>
+      <m:oMathPara>
+        <m:oMath>
+          <m:f>
+            <m:fPr>
+              <m:ctrlPr>
+                <w:rPr>
+                  <w:rFonts w:ascii="Cambria Math" w:hAnsi="Cambria Math"/>
+                  <w:i/>
+                </w:rPr>
+              </m:ctrlPr>
+            </m:fPr>
+            <m:num>
+              <m:m>
+                <m:mPr>
+                  <m:mcs>
+                    <m:mc>
+                      <m:mcPr>
+                        <m:count m:val="1"/>
+                        <m:mcJc m:val="center"/>
+                      </m:mcPr>
+                    </m:mc>
+                  </m:mcs>
+                  <m:ctrlPr>
+                    <w:rPr>
+                      <w:rFonts w:ascii="Cambria Math" w:hAnsi="Cambria Math"/>
+                      <w:i/>
+                    </w:rPr>
+                  </m:ctrlPr>
+                </m:mPr>
+                <m:mr>
+                  <m:e>
+                    <m:r>
+                      <w:rPr>
+                        <w:rFonts w:ascii="Cambria Math" w:hAnsi="Cambria Math"/>
+                      </w:rPr>
+                      <m:t>4x+2y+4z-8=0</m:t>
+                    </m:r>
+                  </m:e>
+                </m:mr>
+                <m:mr>
+                  <m:e>
+                    <m:r>
+                      <w:rPr>
+                        <w:rFonts w:ascii="Cambria Math" w:hAnsi="Cambria Math"/>
+                      </w:rPr>
+                      <m:t>-  x+2y-6z-12=0</m:t>
+                    </m:r>
+                  </m:e>
+                </m:mr>
+              </m:m>
+            </m:num>
+            <m:den>
+              <m:r>
+                <w:rPr>
+                  <w:rFonts w:ascii="Cambria Math" w:hAnsi="Cambria Math"/>
+                </w:rPr>
+                <m:t>3x-2z+4=0</m:t>
+              </m:r>
+            </m:den>
+          </m:f>
+        </m:oMath>
+      </m:oMathPara>
+    </w:p>
+    <w:p/>
+    <w:p>
+      <m:oMathPara>
+        <m:oMath>
+          <m:f>
+            <m:fPr>
+              <m:ctrlPr>
+                <w:rPr>
+                  <w:rFonts w:ascii="Cambria Math" w:hAnsi="Cambria Math"/>
+                  <w:i/>
+                </w:rPr>
+              </m:ctrlPr>
+            </m:fPr>
+            <m:num>
+              <m:m>
+                <m:mPr>
+                  <m:mcs>
+                    <m:mc>
+                      <m:mcPr>
+                        <m:count m:val="1"/>
+                        <m:mcJc m:val="center"/>
+                      </m:mcPr>
+                    </m:mc>
+                  </m:mcs>
+                  <m:ctrlPr>
+                    <w:rPr>
+                      <w:rFonts w:ascii="Cambria Math" w:hAnsi="Cambria Math"/>
+                      <w:i/>
+                    </w:rPr>
+                  </m:ctrlPr>
+                </m:mPr>
+                <m:mr>
+                  <m:e>
+                    <m:r>
+                      <w:rPr>
+                        <w:rFonts w:ascii="Cambria Math" w:hAnsi="Cambria Math"/>
+                      </w:rPr>
+                      <m:t>3x+z-6=0</m:t>
+                    </m:r>
+                  </m:e>
+                </m:mr>
+                <m:mr>
+                  <m:e>
+                    <m:r>
+                      <w:rPr>
+                        <w:rFonts w:ascii="Cambria Math" w:hAnsi="Cambria Math"/>
+                      </w:rPr>
+                      <m:t>-  3x-2x+4=0</m:t>
+                    </m:r>
+                  </m:e>
+                </m:mr>
+              </m:m>
+            </m:num>
+            <m:den>
+              <m:r>
+                <w:rPr>
+                  <w:rFonts w:ascii="Cambria Math" w:hAnsi="Cambria Math"/>
+                </w:rPr>
+                <m:t>5z-10=0</m:t>
+              </m:r>
+            </m:den>
+          </m:f>
+        </m:oMath>
+      </m:oMathPara>
+    </w:p>
+    <w:p/>
+    <w:p>
+      <m:oMathPara>
+        <m:oMath>
+          <m:r>
+            <w:rPr>
+              <w:rFonts w:ascii="Cambria Math" w:hAnsi="Cambria Math"/>
+            </w:rPr>
+            <m:t>5z-10=0</m:t>
+          </m:r>
+          <m:r>
+            <w:rPr>
+              <w:rFonts w:ascii="Cambria Math" w:hAnsi="Cambria Math"/>
+            </w:rPr>
+            <w:br/>
+          </m:r>
+        </m:oMath>
+        <m:oMath>
+          <m:r>
+            <w:rPr>
+              <w:rFonts w:ascii="Cambria Math" w:hAnsi="Cambria Math"/>
+            </w:rPr>
+            <m:t>5z=10</m:t>
+          </m:r>
+          <m:r>
+            <w:rPr>
+              <w:rFonts w:ascii="Cambria Math" w:hAnsi="Cambria Math"/>
+            </w:rPr>
+            <w:br/>
+          </m:r>
+        </m:oMath>
+        <m:oMath>
+          <m:r>
+            <w:rPr>
+              <w:rFonts w:ascii="Cambria Math" w:hAnsi="Cambria Math"/>
+            </w:rPr>
+            <m:t>z=2</m:t>
+          </m:r>
+        </m:oMath>
+      </m:oMathPara>
+    </w:p>
+    <w:p/>
+    <w:p>
+      <m:oMathPara>
+        <m:oMath>
+          <m:r>
+            <w:rPr>
+              <w:rFonts w:ascii="Cambria Math" w:hAnsi="Cambria Math"/>
+            </w:rPr>
+            <m:t>3x-2z+4=0</m:t>
+          </m:r>
+          <m:r>
+            <w:rPr>
+              <w:rFonts w:ascii="Cambria Math" w:hAnsi="Cambria Math"/>
+            </w:rPr>
+            <w:br/>
+          </m:r>
+        </m:oMath>
+        <m:oMath>
+          <m:r>
+            <w:rPr>
+              <w:rFonts w:ascii="Cambria Math" w:hAnsi="Cambria Math"/>
+            </w:rPr>
+            <m:t>3x-2</m:t>
+          </m:r>
+          <m:d>
+            <m:dPr>
+              <m:ctrlPr>
+                <w:rPr>
+                  <w:rFonts w:ascii="Cambria Math" w:hAnsi="Cambria Math"/>
+                  <w:i/>
+                </w:rPr>
+              </m:ctrlPr>
+            </m:dPr>
+            <m:e>
+              <m:r>
+                <w:rPr>
+                  <w:rFonts w:ascii="Cambria Math" w:hAnsi="Cambria Math"/>
+                </w:rPr>
+                <m:t>2</m:t>
+              </m:r>
+            </m:e>
+          </m:d>
+          <m:r>
+            <w:rPr>
+              <w:rFonts w:ascii="Cambria Math" w:hAnsi="Cambria Math"/>
+            </w:rPr>
+            <m:t>+4=0</m:t>
+          </m:r>
+          <m:r>
+            <w:rPr>
+              <w:rFonts w:ascii="Cambria Math" w:hAnsi="Cambria Math"/>
+            </w:rPr>
+            <w:br/>
+          </m:r>
+        </m:oMath>
+        <m:oMath>
+          <m:r>
+            <w:rPr>
+              <w:rFonts w:ascii="Cambria Math" w:hAnsi="Cambria Math"/>
+            </w:rPr>
+            <m:t>3x-4+4=0</m:t>
+          </m:r>
+          <m:r>
+            <w:rPr>
+              <w:rFonts w:ascii="Cambria Math" w:hAnsi="Cambria Math"/>
+            </w:rPr>
+            <w:br/>
+          </m:r>
+        </m:oMath>
+        <m:oMath>
+          <m:r>
+            <w:rPr>
+              <w:rFonts w:ascii="Cambria Math" w:hAnsi="Cambria Math"/>
+            </w:rPr>
+            <m:t>3x=0</m:t>
+          </m:r>
+          <m:r>
+            <w:rPr>
+              <w:rFonts w:ascii="Cambria Math" w:hAnsi="Cambria Math"/>
+            </w:rPr>
+            <w:br/>
+          </m:r>
+        </m:oMath>
+        <m:oMath>
+          <m:r>
+            <w:rPr>
+              <w:rFonts w:ascii="Cambria Math" w:hAnsi="Cambria Math"/>
+            </w:rPr>
+            <m:t>x=0</m:t>
+          </m:r>
+        </m:oMath>
+      </m:oMathPara>
+    </w:p>
+    <w:p/>
+    <w:p>
+      <m:oMathPara>
+        <m:oMath>
+          <m:r>
+            <w:rPr>
+              <w:rFonts w:ascii="Cambria Math" w:hAnsi="Cambria Math"/>
+            </w:rPr>
+            <m:t>2x+y+2z-4=0</m:t>
+          </m:r>
+          <m:r>
+            <w:rPr>
+              <w:rFonts w:ascii="Cambria Math" w:hAnsi="Cambria Math"/>
+            </w:rPr>
+            <w:br/>
+          </m:r>
+        </m:oMath>
+        <m:oMath>
+          <m:r>
+            <w:rPr>
+              <w:rFonts w:ascii="Cambria Math" w:hAnsi="Cambria Math"/>
+            </w:rPr>
+            <m:t>2</m:t>
+          </m:r>
+          <m:d>
+            <m:dPr>
+              <m:ctrlPr>
+                <w:rPr>
+                  <w:rFonts w:ascii="Cambria Math" w:hAnsi="Cambria Math"/>
+                  <w:i/>
+                </w:rPr>
+              </m:ctrlPr>
+            </m:dPr>
+            <m:e>
+              <m:r>
+                <w:rPr>
+                  <w:rFonts w:ascii="Cambria Math" w:hAnsi="Cambria Math"/>
+                </w:rPr>
+                <m:t>0</m:t>
+              </m:r>
+            </m:e>
+          </m:d>
+          <m:r>
+            <w:rPr>
+              <w:rFonts w:ascii="Cambria Math" w:hAnsi="Cambria Math"/>
+            </w:rPr>
+            <m:t>+y+2</m:t>
+          </m:r>
+          <m:d>
+            <m:dPr>
+              <m:ctrlPr>
+                <w:rPr>
+                  <w:rFonts w:ascii="Cambria Math" w:hAnsi="Cambria Math"/>
+                  <w:i/>
+                </w:rPr>
+              </m:ctrlPr>
+            </m:dPr>
+            <m:e>
+              <m:r>
+                <w:rPr>
+                  <w:rFonts w:ascii="Cambria Math" w:hAnsi="Cambria Math"/>
+                </w:rPr>
+                <m:t>2</m:t>
+              </m:r>
+            </m:e>
+          </m:d>
+          <m:r>
+            <w:rPr>
+              <w:rFonts w:ascii="Cambria Math" w:hAnsi="Cambria Math"/>
+            </w:rPr>
+            <m:t>-4=4</m:t>
+          </m:r>
+          <m:r>
+            <w:rPr>
+              <w:rFonts w:ascii="Cambria Math" w:hAnsi="Cambria Math"/>
+            </w:rPr>
+            <w:br/>
+          </m:r>
+        </m:oMath>
+        <m:oMath>
+          <m:r>
+            <w:rPr>
+              <w:rFonts w:ascii="Cambria Math" w:hAnsi="Cambria Math"/>
+            </w:rPr>
+            <m:t>y+4-4=0</m:t>
+          </m:r>
+          <m:r>
+            <w:rPr>
+              <w:rFonts w:ascii="Cambria Math" w:hAnsi="Cambria Math"/>
+            </w:rPr>
+            <w:br/>
+          </m:r>
+        </m:oMath>
+        <m:oMath>
+          <m:r>
+            <w:rPr>
+              <w:rFonts w:ascii="Cambria Math" w:hAnsi="Cambria Math"/>
+            </w:rPr>
+            <m:t>y=0</m:t>
+          </m:r>
+        </m:oMath>
+      </m:oMathPara>
+    </w:p>
+    <w:p/>
+    <w:p>
       <w:r>
-        <w:rPr>
-          <w:noProof/>
-          <w:lang w:val="en-US"/>
-        </w:rPr>
-        <w:lastRenderedPageBreak/>
-        <w:drawing>
-          <wp:inline distT="0" distB="0" distL="0" distR="0" wp14:anchorId="41DD300D" wp14:editId="31E47545">
-            <wp:extent cx="4878705" cy="3093578"/>
-            <wp:effectExtent l="0" t="0" r="0" b="5715"/>
-            <wp:docPr id="5" name="Picture 5"/>
-            <wp:cNvGraphicFramePr>
-              <a:graphicFrameLocks xmlns:a="http://schemas.openxmlformats.org/drawingml/2006/main" noChangeAspect="1"/>
-            </wp:cNvGraphicFramePr>
-            <a:graphic xmlns:a="http://schemas.openxmlformats.org/drawingml/2006/main">
-              <a:graphicData uri="http://schemas.openxmlformats.org/drawingml/2006/picture">
-                <pic:pic xmlns:pic="http://schemas.openxmlformats.org/drawingml/2006/picture">
-                  <pic:nvPicPr>
-                    <pic:cNvPr id="5" name="IMG_0576.JPG"/>
-                    <pic:cNvPicPr/>
-                  </pic:nvPicPr>
-                  <pic:blipFill rotWithShape="1">
-                    <a:blip r:embed="rId13">
-                      <a:extLst>
-                        <a:ext uri="{28A0092B-C50C-407E-A947-70E740481C1C}">
-                          <a14:useLocalDpi xmlns:a14="http://schemas.microsoft.com/office/drawing/2010/main" val="0"/>
-                        </a:ext>
-                      </a:extLst>
-                    </a:blip>
-                    <a:srcRect l="11060" t="6959" b="41619"/>
-                    <a:stretch/>
-                  </pic:blipFill>
-                  <pic:spPr bwMode="auto">
-                    <a:xfrm>
-                      <a:off x="0" y="0"/>
-                      <a:ext cx="4879609" cy="3094151"/>
-                    </a:xfrm>
-                    <a:prstGeom prst="rect">
-                      <a:avLst/>
-                    </a:prstGeom>
-                    <a:ln>
-                      <a:noFill/>
-                    </a:ln>
-                    <a:extLst>
-                      <a:ext uri="{53640926-AAD7-44D8-BBD7-CCE9431645EC}">
-                        <a14:shadowObscured xmlns:a14="http://schemas.microsoft.com/office/drawing/2010/main"/>
-                      </a:ext>
-                    </a:extLst>
-                  </pic:spPr>
-                </pic:pic>
-              </a:graphicData>
-            </a:graphic>
-          </wp:inline>
-        </w:drawing>
+        <w:t>Geometrically, the three planes represented by the linear equations intersect at the point (0, 0, 2).</w:t>
       </w:r>
     </w:p>
+    <w:p/>
+    <w:p>
+      <w:r>
+        <w:t>61.</w:t>
+      </w:r>
+    </w:p>
+    <w:p>
+      <m:oMathPara>
+        <m:oMath>
+          <m:r>
+            <w:rPr>
+              <w:rFonts w:ascii="Cambria Math" w:hAnsi="Cambria Math"/>
+            </w:rPr>
+            <m:t>3</m:t>
+          </m:r>
+          <m:d>
+            <m:dPr>
+              <m:ctrlPr>
+                <w:rPr>
+                  <w:rFonts w:ascii="Cambria Math" w:hAnsi="Cambria Math"/>
+                  <w:i/>
+                </w:rPr>
+              </m:ctrlPr>
+            </m:dPr>
+            <m:e>
+              <m:r>
+                <w:rPr>
+                  <w:rFonts w:ascii="Cambria Math" w:hAnsi="Cambria Math"/>
+                </w:rPr>
+                <m:t>0</m:t>
+              </m:r>
+            </m:e>
+          </m:d>
+          <m:r>
+            <w:rPr>
+              <w:rFonts w:ascii="Cambria Math" w:hAnsi="Cambria Math"/>
+            </w:rPr>
+            <m:t>-2</m:t>
+          </m:r>
+          <m:d>
+            <m:dPr>
+              <m:ctrlPr>
+                <w:rPr>
+                  <w:rFonts w:ascii="Cambria Math" w:hAnsi="Cambria Math"/>
+                  <w:i/>
+                </w:rPr>
+              </m:ctrlPr>
+            </m:dPr>
+            <m:e>
+              <m:r>
+                <w:rPr>
+                  <w:rFonts w:ascii="Cambria Math" w:hAnsi="Cambria Math"/>
+                </w:rPr>
+                <m:t>5</m:t>
+              </m:r>
+            </m:e>
+          </m:d>
+          <m:r>
+            <w:rPr>
+              <w:rFonts w:ascii="Cambria Math" w:hAnsi="Cambria Math"/>
+            </w:rPr>
+            <m:t>+5</m:t>
+          </m:r>
+          <m:d>
+            <m:dPr>
+              <m:ctrlPr>
+                <w:rPr>
+                  <w:rFonts w:ascii="Cambria Math" w:hAnsi="Cambria Math"/>
+                  <w:i/>
+                </w:rPr>
+              </m:ctrlPr>
+            </m:dPr>
+            <m:e>
+              <m:r>
+                <w:rPr>
+                  <w:rFonts w:ascii="Cambria Math" w:hAnsi="Cambria Math"/>
+                </w:rPr>
+                <m:t>0</m:t>
+              </m:r>
+            </m:e>
+          </m:d>
+          <m:r>
+            <w:rPr>
+              <w:rFonts w:ascii="Cambria Math" w:hAnsi="Cambria Math"/>
+            </w:rPr>
+            <m:t>+10=0</m:t>
+          </m:r>
+          <m:r>
+            <w:rPr>
+              <w:rFonts w:ascii="Cambria Math" w:hAnsi="Cambria Math"/>
+            </w:rPr>
+            <w:br/>
+          </m:r>
+        </m:oMath>
+        <m:oMath>
+          <m:r>
+            <w:rPr>
+              <w:rFonts w:ascii="Cambria Math" w:hAnsi="Cambria Math"/>
+            </w:rPr>
+            <m:t>P=</m:t>
+          </m:r>
+          <m:d>
+            <m:dPr>
+              <m:ctrlPr>
+                <w:rPr>
+                  <w:rFonts w:ascii="Cambria Math" w:hAnsi="Cambria Math"/>
+                  <w:i/>
+                </w:rPr>
+              </m:ctrlPr>
+            </m:dPr>
+            <m:e>
+              <m:r>
+                <w:rPr>
+                  <w:rFonts w:ascii="Cambria Math" w:hAnsi="Cambria Math"/>
+                </w:rPr>
+                <m:t>0, 5, 5</m:t>
+              </m:r>
+            </m:e>
+          </m:d>
+          <m:r>
+            <w:rPr>
+              <w:rFonts w:ascii="Cambria Math" w:hAnsi="Cambria Math"/>
+            </w:rPr>
+            <w:br/>
+          </m:r>
+        </m:oMath>
+        <m:oMath>
+          <m:r>
+            <w:rPr>
+              <w:rFonts w:ascii="Cambria Math" w:hAnsi="Cambria Math"/>
+            </w:rPr>
+            <m:t>PA=</m:t>
+          </m:r>
+          <m:acc>
+            <m:accPr>
+              <m:chr m:val="⃑"/>
+              <m:ctrlPr>
+                <w:rPr>
+                  <w:rFonts w:ascii="Cambria Math" w:hAnsi="Cambria Math"/>
+                  <w:i/>
+                </w:rPr>
+              </m:ctrlPr>
+            </m:accPr>
+            <m:e>
+              <m:r>
+                <w:rPr>
+                  <w:rFonts w:ascii="Cambria Math" w:hAnsi="Cambria Math"/>
+                </w:rPr>
+                <m:t>OA</m:t>
+              </m:r>
+            </m:e>
+          </m:acc>
+          <m:r>
+            <w:rPr>
+              <w:rFonts w:ascii="Cambria Math" w:hAnsi="Cambria Math"/>
+            </w:rPr>
+            <m:t>-</m:t>
+          </m:r>
+          <m:acc>
+            <m:accPr>
+              <m:chr m:val="⃑"/>
+              <m:ctrlPr>
+                <w:rPr>
+                  <w:rFonts w:ascii="Cambria Math" w:hAnsi="Cambria Math"/>
+                  <w:i/>
+                </w:rPr>
+              </m:ctrlPr>
+            </m:accPr>
+            <m:e>
+              <m:r>
+                <w:rPr>
+                  <w:rFonts w:ascii="Cambria Math" w:hAnsi="Cambria Math"/>
+                </w:rPr>
+                <m:t>OP</m:t>
+              </m:r>
+            </m:e>
+          </m:acc>
+          <m:r>
+            <w:rPr>
+              <w:rFonts w:ascii="Cambria Math" w:hAnsi="Cambria Math"/>
+            </w:rPr>
+            <m:t>=</m:t>
+          </m:r>
+          <m:d>
+            <m:dPr>
+              <m:ctrlPr>
+                <w:rPr>
+                  <w:rFonts w:ascii="Cambria Math" w:hAnsi="Cambria Math"/>
+                  <w:i/>
+                </w:rPr>
+              </m:ctrlPr>
+            </m:dPr>
+            <m:e>
+              <m:r>
+                <w:rPr>
+                  <w:rFonts w:ascii="Cambria Math" w:hAnsi="Cambria Math"/>
+                </w:rPr>
+                <m:t>-2, 1, 2</m:t>
+              </m:r>
+            </m:e>
+          </m:d>
+          <m:r>
+            <w:rPr>
+              <w:rFonts w:ascii="Cambria Math" w:hAnsi="Cambria Math"/>
+            </w:rPr>
+            <m:t>-</m:t>
+          </m:r>
+          <m:d>
+            <m:dPr>
+              <m:ctrlPr>
+                <w:rPr>
+                  <w:rFonts w:ascii="Cambria Math" w:hAnsi="Cambria Math"/>
+                  <w:i/>
+                </w:rPr>
+              </m:ctrlPr>
+            </m:dPr>
+            <m:e>
+              <m:r>
+                <w:rPr>
+                  <w:rFonts w:ascii="Cambria Math" w:hAnsi="Cambria Math"/>
+                </w:rPr>
+                <m:t>0, 5, 0</m:t>
+              </m:r>
+            </m:e>
+          </m:d>
+          <m:r>
+            <w:rPr>
+              <w:rFonts w:ascii="Cambria Math" w:hAnsi="Cambria Math"/>
+            </w:rPr>
+            <m:t>=</m:t>
+          </m:r>
+          <m:d>
+            <m:dPr>
+              <m:ctrlPr>
+                <w:rPr>
+                  <w:rFonts w:ascii="Cambria Math" w:hAnsi="Cambria Math"/>
+                  <w:i/>
+                </w:rPr>
+              </m:ctrlPr>
+            </m:dPr>
+            <m:e>
+              <m:r>
+                <w:rPr>
+                  <w:rFonts w:ascii="Cambria Math" w:hAnsi="Cambria Math"/>
+                </w:rPr>
+                <m:t>-2, -4, 2</m:t>
+              </m:r>
+            </m:e>
+          </m:d>
+          <m:r>
+            <w:rPr>
+              <w:rFonts w:ascii="Cambria Math" w:hAnsi="Cambria Math"/>
+            </w:rPr>
+            <w:br/>
+          </m:r>
+        </m:oMath>
+        <m:oMath>
+          <m:d>
+            <m:dPr>
+              <m:begChr m:val="|"/>
+              <m:endChr m:val="|"/>
+              <m:ctrlPr>
+                <w:rPr>
+                  <w:rFonts w:ascii="Cambria Math" w:hAnsi="Cambria Math"/>
+                  <w:i/>
+                </w:rPr>
+              </m:ctrlPr>
+            </m:dPr>
+            <m:e>
+              <m:acc>
+                <m:accPr>
+                  <m:chr m:val="⃑"/>
+                  <m:ctrlPr>
+                    <w:rPr>
+                      <w:rFonts w:ascii="Cambria Math" w:hAnsi="Cambria Math"/>
+                      <w:i/>
+                    </w:rPr>
+                  </m:ctrlPr>
+                </m:accPr>
+                <m:e>
+                  <m:r>
+                    <w:rPr>
+                      <w:rFonts w:ascii="Cambria Math" w:hAnsi="Cambria Math"/>
+                    </w:rPr>
+                    <m:t>AH</m:t>
+                  </m:r>
+                </m:e>
+              </m:acc>
+            </m:e>
+          </m:d>
+          <m:r>
+            <w:rPr>
+              <w:rFonts w:ascii="Cambria Math" w:hAnsi="Cambria Math"/>
+            </w:rPr>
+            <m:t>=</m:t>
+          </m:r>
+          <m:d>
+            <m:dPr>
+              <m:begChr m:val="|"/>
+              <m:endChr m:val="|"/>
+              <m:ctrlPr>
+                <w:rPr>
+                  <w:rFonts w:ascii="Cambria Math" w:hAnsi="Cambria Math"/>
+                  <w:i/>
+                </w:rPr>
+              </m:ctrlPr>
+            </m:dPr>
+            <m:e>
+              <m:f>
+                <m:fPr>
+                  <m:ctrlPr>
+                    <w:rPr>
+                      <w:rFonts w:ascii="Cambria Math" w:hAnsi="Cambria Math"/>
+                      <w:i/>
+                    </w:rPr>
+                  </m:ctrlPr>
+                </m:fPr>
+                <m:num>
+                  <m:acc>
+                    <m:accPr>
+                      <m:chr m:val="⃑"/>
+                      <m:ctrlPr>
+                        <w:rPr>
+                          <w:rFonts w:ascii="Cambria Math" w:hAnsi="Cambria Math"/>
+                          <w:i/>
+                        </w:rPr>
+                      </m:ctrlPr>
+                    </m:accPr>
+                    <m:e>
+                      <m:r>
+                        <w:rPr>
+                          <w:rFonts w:ascii="Cambria Math" w:hAnsi="Cambria Math"/>
+                        </w:rPr>
+                        <m:t>PA</m:t>
+                      </m:r>
+                    </m:e>
+                  </m:acc>
+                  <m:r>
+                    <w:rPr>
+                      <w:rFonts w:ascii="Cambria Math" w:hAnsi="Cambria Math"/>
+                    </w:rPr>
+                    <m:t>∙</m:t>
+                  </m:r>
+                  <m:acc>
+                    <m:accPr>
+                      <m:chr m:val="⃑"/>
+                      <m:ctrlPr>
+                        <w:rPr>
+                          <w:rFonts w:ascii="Cambria Math" w:hAnsi="Cambria Math"/>
+                          <w:i/>
+                        </w:rPr>
+                      </m:ctrlPr>
+                    </m:accPr>
+                    <m:e>
+                      <m:r>
+                        <w:rPr>
+                          <w:rFonts w:ascii="Cambria Math" w:hAnsi="Cambria Math"/>
+                        </w:rPr>
+                        <m:t>n</m:t>
+                      </m:r>
+                    </m:e>
+                  </m:acc>
+                </m:num>
+                <m:den>
+                  <m:acc>
+                    <m:accPr>
+                      <m:chr m:val="⃑"/>
+                      <m:ctrlPr>
+                        <w:rPr>
+                          <w:rFonts w:ascii="Cambria Math" w:hAnsi="Cambria Math"/>
+                          <w:i/>
+                        </w:rPr>
+                      </m:ctrlPr>
+                    </m:accPr>
+                    <m:e>
+                      <m:r>
+                        <w:rPr>
+                          <w:rFonts w:ascii="Cambria Math" w:hAnsi="Cambria Math"/>
+                        </w:rPr>
+                        <m:t>n</m:t>
+                      </m:r>
+                    </m:e>
+                  </m:acc>
+                  <m:r>
+                    <w:rPr>
+                      <w:rFonts w:ascii="Cambria Math" w:hAnsi="Cambria Math"/>
+                    </w:rPr>
+                    <m:t>∙</m:t>
+                  </m:r>
+                  <m:acc>
+                    <m:accPr>
+                      <m:chr m:val="⃑"/>
+                      <m:ctrlPr>
+                        <w:rPr>
+                          <w:rFonts w:ascii="Cambria Math" w:hAnsi="Cambria Math"/>
+                          <w:i/>
+                        </w:rPr>
+                      </m:ctrlPr>
+                    </m:accPr>
+                    <m:e>
+                      <m:r>
+                        <w:rPr>
+                          <w:rFonts w:ascii="Cambria Math" w:hAnsi="Cambria Math"/>
+                        </w:rPr>
+                        <m:t>n</m:t>
+                      </m:r>
+                    </m:e>
+                  </m:acc>
+                </m:den>
+              </m:f>
+            </m:e>
+          </m:d>
+          <m:d>
+            <m:dPr>
+              <m:begChr m:val="|"/>
+              <m:endChr m:val="|"/>
+              <m:ctrlPr>
+                <w:rPr>
+                  <w:rFonts w:ascii="Cambria Math" w:hAnsi="Cambria Math"/>
+                  <w:i/>
+                </w:rPr>
+              </m:ctrlPr>
+            </m:dPr>
+            <m:e>
+              <m:acc>
+                <m:accPr>
+                  <m:chr m:val="⃑"/>
+                  <m:ctrlPr>
+                    <w:rPr>
+                      <w:rFonts w:ascii="Cambria Math" w:hAnsi="Cambria Math"/>
+                      <w:i/>
+                    </w:rPr>
+                  </m:ctrlPr>
+                </m:accPr>
+                <m:e>
+                  <m:r>
+                    <w:rPr>
+                      <w:rFonts w:ascii="Cambria Math" w:hAnsi="Cambria Math"/>
+                    </w:rPr>
+                    <m:t>n</m:t>
+                  </m:r>
+                </m:e>
+              </m:acc>
+            </m:e>
+          </m:d>
+          <m:r>
+            <w:rPr>
+              <w:rFonts w:ascii="Cambria Math" w:hAnsi="Cambria Math"/>
+            </w:rPr>
+            <m:t>=</m:t>
+          </m:r>
+          <m:d>
+            <m:dPr>
+              <m:begChr m:val="|"/>
+              <m:endChr m:val="|"/>
+              <m:ctrlPr>
+                <w:rPr>
+                  <w:rFonts w:ascii="Cambria Math" w:hAnsi="Cambria Math"/>
+                  <w:i/>
+                </w:rPr>
+              </m:ctrlPr>
+            </m:dPr>
+            <m:e>
+              <m:f>
+                <m:fPr>
+                  <m:ctrlPr>
+                    <w:rPr>
+                      <w:rFonts w:ascii="Cambria Math" w:hAnsi="Cambria Math"/>
+                      <w:i/>
+                    </w:rPr>
+                  </m:ctrlPr>
+                </m:fPr>
+                <m:num>
+                  <m:d>
+                    <m:dPr>
+                      <m:ctrlPr>
+                        <w:rPr>
+                          <w:rFonts w:ascii="Cambria Math" w:hAnsi="Cambria Math"/>
+                          <w:i/>
+                        </w:rPr>
+                      </m:ctrlPr>
+                    </m:dPr>
+                    <m:e>
+                      <m:r>
+                        <w:rPr>
+                          <w:rFonts w:ascii="Cambria Math" w:hAnsi="Cambria Math"/>
+                        </w:rPr>
+                        <m:t>-2, -4, 2</m:t>
+                      </m:r>
+                    </m:e>
+                  </m:d>
+                  <m:r>
+                    <w:rPr>
+                      <w:rFonts w:ascii="Cambria Math" w:hAnsi="Cambria Math"/>
+                    </w:rPr>
+                    <m:t>∙</m:t>
+                  </m:r>
+                  <m:d>
+                    <m:dPr>
+                      <m:ctrlPr>
+                        <w:rPr>
+                          <w:rFonts w:ascii="Cambria Math" w:hAnsi="Cambria Math"/>
+                          <w:i/>
+                        </w:rPr>
+                      </m:ctrlPr>
+                    </m:dPr>
+                    <m:e>
+                      <m:r>
+                        <w:rPr>
+                          <w:rFonts w:ascii="Cambria Math" w:hAnsi="Cambria Math"/>
+                        </w:rPr>
+                        <m:t>3, -2, 5</m:t>
+                      </m:r>
+                    </m:e>
+                  </m:d>
+                </m:num>
+                <m:den>
+                  <m:d>
+                    <m:dPr>
+                      <m:ctrlPr>
+                        <w:rPr>
+                          <w:rFonts w:ascii="Cambria Math" w:hAnsi="Cambria Math"/>
+                          <w:i/>
+                        </w:rPr>
+                      </m:ctrlPr>
+                    </m:dPr>
+                    <m:e>
+                      <m:r>
+                        <w:rPr>
+                          <w:rFonts w:ascii="Cambria Math" w:hAnsi="Cambria Math"/>
+                        </w:rPr>
+                        <m:t>3, -2, 5</m:t>
+                      </m:r>
+                    </m:e>
+                  </m:d>
+                  <m:r>
+                    <w:rPr>
+                      <w:rFonts w:ascii="Cambria Math" w:hAnsi="Cambria Math"/>
+                    </w:rPr>
+                    <m:t>∙</m:t>
+                  </m:r>
+                  <m:d>
+                    <m:dPr>
+                      <m:ctrlPr>
+                        <w:rPr>
+                          <w:rFonts w:ascii="Cambria Math" w:hAnsi="Cambria Math"/>
+                          <w:i/>
+                        </w:rPr>
+                      </m:ctrlPr>
+                    </m:dPr>
+                    <m:e>
+                      <m:r>
+                        <w:rPr>
+                          <w:rFonts w:ascii="Cambria Math" w:hAnsi="Cambria Math"/>
+                        </w:rPr>
+                        <m:t>3, -2, 5</m:t>
+                      </m:r>
+                    </m:e>
+                  </m:d>
+                </m:den>
+              </m:f>
+            </m:e>
+          </m:d>
+          <m:rad>
+            <m:radPr>
+              <m:degHide m:val="1"/>
+              <m:ctrlPr>
+                <w:rPr>
+                  <w:rFonts w:ascii="Cambria Math" w:hAnsi="Cambria Math"/>
+                  <w:i/>
+                </w:rPr>
+              </m:ctrlPr>
+            </m:radPr>
+            <m:deg/>
+            <m:e>
+              <m:sSup>
+                <m:sSupPr>
+                  <m:ctrlPr>
+                    <w:rPr>
+                      <w:rFonts w:ascii="Cambria Math" w:hAnsi="Cambria Math"/>
+                      <w:i/>
+                    </w:rPr>
+                  </m:ctrlPr>
+                </m:sSupPr>
+                <m:e>
+                  <m:d>
+                    <m:dPr>
+                      <m:ctrlPr>
+                        <w:rPr>
+                          <w:rFonts w:ascii="Cambria Math" w:hAnsi="Cambria Math"/>
+                          <w:i/>
+                        </w:rPr>
+                      </m:ctrlPr>
+                    </m:dPr>
+                    <m:e>
+                      <m:r>
+                        <w:rPr>
+                          <w:rFonts w:ascii="Cambria Math" w:hAnsi="Cambria Math"/>
+                        </w:rPr>
+                        <m:t>3</m:t>
+                      </m:r>
+                    </m:e>
+                  </m:d>
+                </m:e>
+                <m:sup>
+                  <m:r>
+                    <w:rPr>
+                      <w:rFonts w:ascii="Cambria Math" w:hAnsi="Cambria Math"/>
+                    </w:rPr>
+                    <m:t>2</m:t>
+                  </m:r>
+                </m:sup>
+              </m:sSup>
+              <m:r>
+                <w:rPr>
+                  <w:rFonts w:ascii="Cambria Math" w:hAnsi="Cambria Math"/>
+                </w:rPr>
+                <m:t>+</m:t>
+              </m:r>
+              <m:sSup>
+                <m:sSupPr>
+                  <m:ctrlPr>
+                    <w:rPr>
+                      <w:rFonts w:ascii="Cambria Math" w:hAnsi="Cambria Math"/>
+                      <w:i/>
+                    </w:rPr>
+                  </m:ctrlPr>
+                </m:sSupPr>
+                <m:e>
+                  <m:d>
+                    <m:dPr>
+                      <m:ctrlPr>
+                        <w:rPr>
+                          <w:rFonts w:ascii="Cambria Math" w:hAnsi="Cambria Math"/>
+                          <w:i/>
+                        </w:rPr>
+                      </m:ctrlPr>
+                    </m:dPr>
+                    <m:e>
+                      <m:r>
+                        <w:rPr>
+                          <w:rFonts w:ascii="Cambria Math" w:hAnsi="Cambria Math"/>
+                        </w:rPr>
+                        <m:t>-2</m:t>
+                      </m:r>
+                    </m:e>
+                  </m:d>
+                </m:e>
+                <m:sup>
+                  <m:r>
+                    <w:rPr>
+                      <w:rFonts w:ascii="Cambria Math" w:hAnsi="Cambria Math"/>
+                    </w:rPr>
+                    <m:t>2</m:t>
+                  </m:r>
+                </m:sup>
+              </m:sSup>
+              <m:r>
+                <w:rPr>
+                  <w:rFonts w:ascii="Cambria Math" w:hAnsi="Cambria Math"/>
+                </w:rPr>
+                <m:t>+</m:t>
+              </m:r>
+              <m:sSup>
+                <m:sSupPr>
+                  <m:ctrlPr>
+                    <w:rPr>
+                      <w:rFonts w:ascii="Cambria Math" w:hAnsi="Cambria Math"/>
+                      <w:i/>
+                    </w:rPr>
+                  </m:ctrlPr>
+                </m:sSupPr>
+                <m:e>
+                  <m:d>
+                    <m:dPr>
+                      <m:ctrlPr>
+                        <w:rPr>
+                          <w:rFonts w:ascii="Cambria Math" w:hAnsi="Cambria Math"/>
+                          <w:i/>
+                        </w:rPr>
+                      </m:ctrlPr>
+                    </m:dPr>
+                    <m:e>
+                      <m:r>
+                        <w:rPr>
+                          <w:rFonts w:ascii="Cambria Math" w:hAnsi="Cambria Math"/>
+                        </w:rPr>
+                        <m:t>5</m:t>
+                      </m:r>
+                    </m:e>
+                  </m:d>
+                </m:e>
+                <m:sup>
+                  <m:r>
+                    <w:rPr>
+                      <w:rFonts w:ascii="Cambria Math" w:hAnsi="Cambria Math"/>
+                    </w:rPr>
+                    <m:t>2</m:t>
+                  </m:r>
+                </m:sup>
+              </m:sSup>
+            </m:e>
+          </m:rad>
+          <m:r>
+            <w:rPr>
+              <w:rFonts w:ascii="Cambria Math" w:hAnsi="Cambria Math"/>
+            </w:rPr>
+            <m:t>=</m:t>
+          </m:r>
+          <m:d>
+            <m:dPr>
+              <m:begChr m:val="|"/>
+              <m:endChr m:val="|"/>
+              <m:ctrlPr>
+                <w:rPr>
+                  <w:rFonts w:ascii="Cambria Math" w:hAnsi="Cambria Math"/>
+                  <w:i/>
+                </w:rPr>
+              </m:ctrlPr>
+            </m:dPr>
+            <m:e>
+              <m:f>
+                <m:fPr>
+                  <m:ctrlPr>
+                    <w:rPr>
+                      <w:rFonts w:ascii="Cambria Math" w:hAnsi="Cambria Math"/>
+                      <w:i/>
+                    </w:rPr>
+                  </m:ctrlPr>
+                </m:fPr>
+                <m:num>
+                  <m:r>
+                    <w:rPr>
+                      <w:rFonts w:ascii="Cambria Math" w:hAnsi="Cambria Math"/>
+                    </w:rPr>
+                    <m:t>-6+8+10</m:t>
+                  </m:r>
+                </m:num>
+                <m:den>
+                  <m:r>
+                    <w:rPr>
+                      <w:rFonts w:ascii="Cambria Math" w:hAnsi="Cambria Math"/>
+                    </w:rPr>
+                    <m:t>9+4+10</m:t>
+                  </m:r>
+                </m:den>
+              </m:f>
+            </m:e>
+          </m:d>
+          <m:rad>
+            <m:radPr>
+              <m:degHide m:val="1"/>
+              <m:ctrlPr>
+                <w:rPr>
+                  <w:rFonts w:ascii="Cambria Math" w:hAnsi="Cambria Math"/>
+                  <w:i/>
+                </w:rPr>
+              </m:ctrlPr>
+            </m:radPr>
+            <m:deg/>
+            <m:e>
+              <m:r>
+                <w:rPr>
+                  <w:rFonts w:ascii="Cambria Math" w:hAnsi="Cambria Math"/>
+                </w:rPr>
+                <m:t>9+4+10</m:t>
+              </m:r>
+            </m:e>
+          </m:rad>
+          <m:r>
+            <w:rPr>
+              <w:rFonts w:ascii="Cambria Math" w:hAnsi="Cambria Math"/>
+            </w:rPr>
+            <m:t>=</m:t>
+          </m:r>
+          <m:f>
+            <m:fPr>
+              <m:ctrlPr>
+                <w:rPr>
+                  <w:rFonts w:ascii="Cambria Math" w:hAnsi="Cambria Math"/>
+                  <w:i/>
+                </w:rPr>
+              </m:ctrlPr>
+            </m:fPr>
+            <m:num>
+              <m:r>
+                <w:rPr>
+                  <w:rFonts w:ascii="Cambria Math" w:hAnsi="Cambria Math"/>
+                </w:rPr>
+                <m:t>12</m:t>
+              </m:r>
+              <m:rad>
+                <m:radPr>
+                  <m:degHide m:val="1"/>
+                  <m:ctrlPr>
+                    <w:rPr>
+                      <w:rFonts w:ascii="Cambria Math" w:hAnsi="Cambria Math"/>
+                      <w:i/>
+                    </w:rPr>
+                  </m:ctrlPr>
+                </m:radPr>
+                <m:deg/>
+                <m:e>
+                  <m:r>
+                    <w:rPr>
+                      <w:rFonts w:ascii="Cambria Math" w:hAnsi="Cambria Math"/>
+                    </w:rPr>
+                    <m:t>23</m:t>
+                  </m:r>
+                </m:e>
+              </m:rad>
+            </m:num>
+            <m:den>
+              <m:r>
+                <w:rPr>
+                  <w:rFonts w:ascii="Cambria Math" w:hAnsi="Cambria Math"/>
+                </w:rPr>
+                <m:t>23</m:t>
+              </m:r>
+            </m:den>
+          </m:f>
+        </m:oMath>
+      </m:oMathPara>
+      <w:bookmarkStart w:id="0" w:name="_GoBack"/>
+      <w:bookmarkEnd w:id="0"/>
+    </w:p>
     <w:sectPr>
-      <w:headerReference w:type="default" r:id="rId14"/>
+      <w:headerReference w:type="default" r:id="rId10"/>
       <w:pgSz w:w="12240" w:h="15840"/>
       <w:pgMar w:top="1440" w:right="1800" w:bottom="1440" w:left="1800" w:header="708" w:footer="708" w:gutter="0"/>
       <w:cols w:space="708"/>
@@ -9137,7 +10585,7 @@
 </file>
 
 <file path=customXml/itemProps1.xml><?xml version="1.0" encoding="utf-8"?>
-<ds:datastoreItem xmlns:ds="http://schemas.openxmlformats.org/officeDocument/2006/customXml" ds:itemID="{2B3FE034-6ABB-2241-9CCF-25E7875BB7C8}">
+<ds:datastoreItem xmlns:ds="http://schemas.openxmlformats.org/officeDocument/2006/customXml" ds:itemID="{094AE344-8626-7E4C-BAB3-B55CFB7D2755}">
   <ds:schemaRefs>
     <ds:schemaRef ds:uri="http://schemas.openxmlformats.org/officeDocument/2006/bibliography"/>
   </ds:schemaRefs>

</xml_diff>